<commit_message>
add signup/in/out using JTW
</commit_message>
<xml_diff>
--- a/docs/Ecommerce Application Design.docx
+++ b/docs/Ecommerce Application Design.docx
@@ -12,55 +12,176 @@
     </w:p>
     <w:p>
       <w:r>
-        <w:t xml:space="preserve">Sell </w:t>
-      </w:r>
-      <w:proofErr w:type="spellStart"/>
-      <w:r>
-        <w:t>zhu</w:t>
-      </w:r>
-      <w:proofErr w:type="spellEnd"/>
+        <w:t xml:space="preserve">Sell zhu zhu pets – </w:t>
+      </w:r>
+      <w:r>
+        <w:t xml:space="preserve">categories: </w:t>
+      </w:r>
+      <w:r>
+        <w:t>series 1 to 7, special ed</w:t>
+      </w:r>
+      <w:r>
+        <w:t>ition</w:t>
+      </w:r>
+    </w:p>
+    <w:p>
+      <w:r>
+        <w:t>Work to complete:</w:t>
+      </w:r>
+    </w:p>
+    <w:p>
+      <w:pPr>
+        <w:pStyle w:val="Heading2"/>
+      </w:pPr>
+      <w:r>
+        <w:t>Design</w:t>
+      </w:r>
+    </w:p>
+    <w:p>
+      <w:r>
+        <w:t>Sketch wireframes: done</w:t>
+      </w:r>
+    </w:p>
+    <w:p>
+      <w:r>
+        <w:t>Determine major endpoints: done</w:t>
+      </w:r>
+    </w:p>
+    <w:p>
+      <w:pPr>
+        <w:ind w:left="720"/>
+      </w:pPr>
+      <w:r>
+        <w:t>Menu</w:t>
+      </w:r>
+    </w:p>
+    <w:p>
+      <w:pPr>
+        <w:ind w:left="720"/>
+      </w:pPr>
+      <w:r>
+        <w:t>Menu/Categories</w:t>
+      </w:r>
+      <w:r>
+        <w:t xml:space="preserve"> (get)</w:t>
+      </w:r>
+    </w:p>
+    <w:p>
+      <w:pPr>
+        <w:ind w:left="720"/>
+      </w:pPr>
+      <w:r>
+        <w:t>Menu/Categories/</w:t>
+      </w:r>
+      <w:proofErr w:type="gramStart"/>
+      <w:r>
+        <w:t>category :id</w:t>
+      </w:r>
+      <w:proofErr w:type="gramEnd"/>
+      <w:r>
+        <w:t xml:space="preserve"> (get)</w:t>
+      </w:r>
+    </w:p>
+    <w:p>
+      <w:pPr>
+        <w:ind w:left="720"/>
+      </w:pPr>
+      <w:r>
+        <w:t xml:space="preserve">Menu/Search </w:t>
+      </w:r>
+    </w:p>
+    <w:p>
+      <w:pPr>
+        <w:ind w:left="720"/>
+      </w:pPr>
+      <w:r>
+        <w:t>Menu/Search/results (post)</w:t>
+      </w:r>
+    </w:p>
+    <w:p>
+      <w:pPr>
+        <w:ind w:left="720"/>
+      </w:pPr>
+      <w:r>
+        <w:t>User</w:t>
+      </w:r>
+      <w:r>
+        <w:t>/signup</w:t>
+      </w:r>
+      <w:r>
+        <w:t xml:space="preserve"> (</w:t>
+      </w:r>
+      <w:r>
+        <w:t>post</w:t>
+      </w:r>
+      <w:r>
+        <w:t>)</w:t>
+      </w:r>
+    </w:p>
+    <w:p>
+      <w:pPr>
+        <w:ind w:left="720"/>
+      </w:pPr>
+      <w:r>
+        <w:t>User</w:t>
+      </w:r>
+      <w:r>
+        <w:t>/signin</w:t>
+      </w:r>
+      <w:r>
+        <w:t xml:space="preserve"> (</w:t>
+      </w:r>
+      <w:r>
+        <w:t>post</w:t>
+      </w:r>
+      <w:r>
+        <w:t>)</w:t>
+      </w:r>
+    </w:p>
+    <w:p>
+      <w:pPr>
+        <w:ind w:left="720"/>
+      </w:pPr>
+      <w:r>
+        <w:t>User</w:t>
+      </w:r>
+      <w:r>
+        <w:t>/logout</w:t>
+      </w:r>
+      <w:r>
+        <w:t xml:space="preserve"> (</w:t>
+      </w:r>
+      <w:r>
+        <w:t>post</w:t>
+      </w:r>
+      <w:r>
+        <w:t>)</w:t>
+      </w:r>
+    </w:p>
+    <w:p>
+      <w:pPr>
+        <w:ind w:left="720"/>
+      </w:pPr>
+      <w:r>
+        <w:t>User</w:t>
+      </w:r>
       <w:r>
         <w:t xml:space="preserve"> </w:t>
       </w:r>
-      <w:proofErr w:type="spellStart"/>
-      <w:r>
-        <w:t>zhu</w:t>
-      </w:r>
-      <w:proofErr w:type="spellEnd"/>
-      <w:r>
-        <w:t xml:space="preserve"> pets – </w:t>
-      </w:r>
-      <w:r>
-        <w:t xml:space="preserve">categories: </w:t>
-      </w:r>
-      <w:r>
-        <w:t>series 1 to 7, special ed</w:t>
-      </w:r>
-      <w:r>
-        <w:t>ition</w:t>
-      </w:r>
-    </w:p>
-    <w:p>
-      <w:r>
-        <w:t>Work to complete:</w:t>
-      </w:r>
-    </w:p>
-    <w:p>
-      <w:pPr>
-        <w:pStyle w:val="Heading2"/>
-      </w:pPr>
-      <w:r>
-        <w:t>Design</w:t>
-      </w:r>
-    </w:p>
-    <w:p>
-      <w:r>
-        <w:t>Sketch wireframes: done</w:t>
-      </w:r>
-    </w:p>
-    <w:p>
-      <w:r>
-        <w:t>Determine major endpoints: done</w:t>
+      <w:r>
+        <w:t>/</w:t>
+      </w:r>
+      <w:r>
+        <w:t>Cart</w:t>
+      </w:r>
+      <w:r>
+        <w:t xml:space="preserve"> (</w:t>
+      </w:r>
+      <w:r>
+        <w:t>get</w:t>
+      </w:r>
+      <w:r>
+        <w:t>)</w:t>
       </w:r>
     </w:p>
     <w:p>
@@ -68,7 +189,7 @@
         <w:ind w:left="720"/>
       </w:pPr>
       <w:r>
-        <w:t>Menu</w:t>
+        <w:t>User/Cart/Add (post)</w:t>
       </w:r>
     </w:p>
     <w:p>
@@ -76,7 +197,7 @@
         <w:ind w:left="720"/>
       </w:pPr>
       <w:r>
-        <w:t>Menu/Categories</w:t>
+        <w:t>Info</w:t>
       </w:r>
       <w:r>
         <w:t xml:space="preserve"> (get)</w:t>
@@ -87,13 +208,8 @@
         <w:ind w:left="720"/>
       </w:pPr>
       <w:r>
-        <w:t>Menu/Categories/</w:t>
-      </w:r>
-      <w:proofErr w:type="gramStart"/>
-      <w:r>
-        <w:t>category :id</w:t>
-      </w:r>
-      <w:proofErr w:type="gramEnd"/>
+        <w:t>Info/privacy</w:t>
+      </w:r>
       <w:r>
         <w:t xml:space="preserve"> (get)</w:t>
       </w:r>
@@ -103,10 +219,13 @@
         <w:ind w:left="720"/>
       </w:pPr>
       <w:r>
-        <w:t>Menu/</w:t>
-      </w:r>
-      <w:r>
-        <w:t xml:space="preserve">Search </w:t>
+        <w:t>Info/</w:t>
+      </w:r>
+      <w:r>
+        <w:t>terms</w:t>
+      </w:r>
+      <w:r>
+        <w:t xml:space="preserve"> (get)</w:t>
       </w:r>
     </w:p>
     <w:p>
@@ -114,10 +233,13 @@
         <w:ind w:left="720"/>
       </w:pPr>
       <w:r>
-        <w:t>Menu/</w:t>
-      </w:r>
-      <w:r>
-        <w:t>Search/results (post)</w:t>
+        <w:t>Info/</w:t>
+      </w:r>
+      <w:r>
+        <w:t>agreement</w:t>
+      </w:r>
+      <w:r>
+        <w:t xml:space="preserve"> (get)</w:t>
       </w:r>
     </w:p>
     <w:p>
@@ -125,183 +247,10 @@
         <w:ind w:left="720"/>
       </w:pPr>
       <w:r>
-        <w:t>User</w:t>
-      </w:r>
-      <w:r>
-        <w:t>/signup</w:t>
-      </w:r>
-      <w:r>
-        <w:t xml:space="preserve"> (</w:t>
-      </w:r>
-      <w:r>
-        <w:t>post</w:t>
-      </w:r>
-      <w:r>
-        <w:t>)</w:t>
-      </w:r>
-    </w:p>
-    <w:p>
-      <w:pPr>
-        <w:ind w:left="720"/>
-      </w:pPr>
-      <w:r>
-        <w:t>User</w:t>
-      </w:r>
-      <w:r>
-        <w:t>/</w:t>
-      </w:r>
-      <w:proofErr w:type="spellStart"/>
-      <w:r>
-        <w:t>signin</w:t>
-      </w:r>
-      <w:proofErr w:type="spellEnd"/>
-      <w:r>
-        <w:t xml:space="preserve"> (</w:t>
-      </w:r>
-      <w:r>
-        <w:t>post</w:t>
-      </w:r>
-      <w:r>
-        <w:t>)</w:t>
-      </w:r>
-    </w:p>
-    <w:p>
-      <w:pPr>
-        <w:ind w:left="720"/>
-      </w:pPr>
-      <w:r>
-        <w:t>User</w:t>
-      </w:r>
-      <w:r>
-        <w:t>/logout</w:t>
-      </w:r>
-      <w:r>
-        <w:t xml:space="preserve"> (</w:t>
-      </w:r>
-      <w:r>
-        <w:t>post</w:t>
-      </w:r>
-      <w:r>
-        <w:t>)</w:t>
-      </w:r>
-    </w:p>
-    <w:p>
-      <w:pPr>
-        <w:ind w:left="720"/>
-      </w:pPr>
-      <w:r>
-        <w:t>User</w:t>
-      </w:r>
-      <w:r>
-        <w:t xml:space="preserve"> </w:t>
-      </w:r>
-      <w:r>
-        <w:t>/</w:t>
-      </w:r>
-      <w:r>
-        <w:t>Cart</w:t>
-      </w:r>
-      <w:r>
-        <w:t xml:space="preserve"> (</w:t>
-      </w:r>
-      <w:r>
-        <w:t>get</w:t>
-      </w:r>
-      <w:r>
-        <w:t>)</w:t>
-      </w:r>
-    </w:p>
-    <w:p>
-      <w:pPr>
-        <w:ind w:left="720"/>
-      </w:pPr>
-      <w:r>
-        <w:t>User/Cart</w:t>
-      </w:r>
-      <w:r>
-        <w:t>/Add</w:t>
-      </w:r>
-      <w:r>
-        <w:t xml:space="preserve"> (post)</w:t>
-      </w:r>
-    </w:p>
-    <w:p>
-      <w:pPr>
-        <w:ind w:left="720"/>
-      </w:pPr>
-      <w:r>
-        <w:t>Info</w:t>
+        <w:t>Info/sitemap</w:t>
       </w:r>
       <w:r>
         <w:t xml:space="preserve"> (get)</w:t>
-      </w:r>
-    </w:p>
-    <w:p>
-      <w:pPr>
-        <w:ind w:left="720"/>
-      </w:pPr>
-      <w:r>
-        <w:t>Info</w:t>
-      </w:r>
-      <w:r>
-        <w:t>/privacy</w:t>
-      </w:r>
-      <w:r>
-        <w:t xml:space="preserve"> </w:t>
-      </w:r>
-      <w:r>
-        <w:t>(get)</w:t>
-      </w:r>
-    </w:p>
-    <w:p>
-      <w:pPr>
-        <w:ind w:left="720"/>
-      </w:pPr>
-      <w:r>
-        <w:t>Info/</w:t>
-      </w:r>
-      <w:r>
-        <w:t>terms</w:t>
-      </w:r>
-      <w:r>
-        <w:t xml:space="preserve"> </w:t>
-      </w:r>
-      <w:r>
-        <w:t>(get)</w:t>
-      </w:r>
-    </w:p>
-    <w:p>
-      <w:pPr>
-        <w:ind w:left="720"/>
-      </w:pPr>
-      <w:r>
-        <w:t>Info/</w:t>
-      </w:r>
-      <w:r>
-        <w:t>agreement</w:t>
-      </w:r>
-      <w:r>
-        <w:t xml:space="preserve"> </w:t>
-      </w:r>
-      <w:r>
-        <w:t>(get)</w:t>
-      </w:r>
-    </w:p>
-    <w:p>
-      <w:pPr>
-        <w:ind w:left="720"/>
-      </w:pPr>
-      <w:r>
-        <w:t>Info/</w:t>
-      </w:r>
-      <w:r>
-        <w:t>sitemap</w:t>
-      </w:r>
-      <w:r>
-        <w:t xml:space="preserve"> </w:t>
-      </w:r>
-      <w:r>
-        <w:t>(get)</w:t>
       </w:r>
     </w:p>
     <w:p>
@@ -435,69 +384,13 @@
         <w:rPr>
           <w:highlight w:val="yellow"/>
         </w:rPr>
-        <w:t xml:space="preserve">Technology: express, </w:t>
-      </w:r>
-      <w:proofErr w:type="spellStart"/>
-      <w:r>
-        <w:rPr>
-          <w:highlight w:val="yellow"/>
-        </w:rPr>
-        <w:t>cors</w:t>
-      </w:r>
-      <w:proofErr w:type="spellEnd"/>
-      <w:r>
-        <w:rPr>
-          <w:highlight w:val="yellow"/>
-        </w:rPr>
-        <w:t xml:space="preserve">, mongoose, </w:t>
-      </w:r>
-      <w:proofErr w:type="spellStart"/>
-      <w:r>
-        <w:rPr>
-          <w:highlight w:val="yellow"/>
-        </w:rPr>
-        <w:t>bcrypt</w:t>
-      </w:r>
-      <w:proofErr w:type="spellEnd"/>
-      <w:r>
-        <w:rPr>
-          <w:highlight w:val="yellow"/>
-        </w:rPr>
-        <w:t xml:space="preserve">, </w:t>
-      </w:r>
-      <w:proofErr w:type="spellStart"/>
-      <w:r>
-        <w:rPr>
-          <w:highlight w:val="yellow"/>
-        </w:rPr>
-        <w:t>jsonwebtoken</w:t>
-      </w:r>
-      <w:proofErr w:type="spellEnd"/>
-      <w:r>
-        <w:rPr>
-          <w:highlight w:val="yellow"/>
-        </w:rPr>
-        <w:t>, cookie-session</w:t>
-      </w:r>
-      <w:r>
-        <w:rPr>
-          <w:highlight w:val="yellow"/>
-        </w:rPr>
-        <w:t>, [</w:t>
-      </w:r>
-      <w:proofErr w:type="spellStart"/>
-      <w:r>
-        <w:rPr>
-          <w:highlight w:val="yellow"/>
-        </w:rPr>
-        <w:t>paypal</w:t>
-      </w:r>
-      <w:proofErr w:type="spellEnd"/>
-      <w:r>
-        <w:rPr>
-          <w:highlight w:val="yellow"/>
-        </w:rPr>
-        <w:t>, stripe]?</w:t>
+        <w:t>Technology: express, cors, mongoose, bcrypt, jsonwebtoken, cookie-session</w:t>
+      </w:r>
+      <w:r>
+        <w:rPr>
+          <w:highlight w:val="yellow"/>
+        </w:rPr>
+        <w:t>, [paypal, stripe]?</w:t>
       </w:r>
     </w:p>
     <w:p>
@@ -511,58 +404,14 @@
           <w:highlight w:val="yellow"/>
         </w:rPr>
         <w:tab/>
-        <w:t xml:space="preserve">Dev: </w:t>
-      </w:r>
-      <w:proofErr w:type="spellStart"/>
-      <w:r>
-        <w:rPr>
-          <w:highlight w:val="yellow"/>
-        </w:rPr>
-        <w:t>dotenv</w:t>
-      </w:r>
-      <w:proofErr w:type="spellEnd"/>
-      <w:r>
-        <w:rPr>
-          <w:highlight w:val="yellow"/>
-        </w:rPr>
-        <w:t xml:space="preserve">, jest, </w:t>
-      </w:r>
-      <w:proofErr w:type="spellStart"/>
-      <w:r>
-        <w:rPr>
-          <w:highlight w:val="yellow"/>
-        </w:rPr>
-        <w:t>supertest</w:t>
-      </w:r>
-      <w:proofErr w:type="spellEnd"/>
-      <w:r>
-        <w:rPr>
-          <w:highlight w:val="yellow"/>
-        </w:rPr>
-        <w:t xml:space="preserve">, </w:t>
-      </w:r>
-      <w:proofErr w:type="spellStart"/>
-      <w:r>
-        <w:rPr>
-          <w:highlight w:val="yellow"/>
-        </w:rPr>
-        <w:t>nodemon</w:t>
-      </w:r>
-      <w:proofErr w:type="spellEnd"/>
-      <w:r>
-        <w:rPr>
-          <w:highlight w:val="yellow"/>
-        </w:rPr>
-        <w:t xml:space="preserve">, </w:t>
-      </w:r>
-      <w:proofErr w:type="spellStart"/>
-      <w:r>
-        <w:rPr>
-          <w:highlight w:val="yellow"/>
-        </w:rPr>
-        <w:t>eslint</w:t>
-      </w:r>
-      <w:proofErr w:type="spellEnd"/>
+        <w:t>Dev: dotenv, jest, supertest, nodemon</w:t>
+      </w:r>
+      <w:r>
+        <w:rPr>
+          <w:highlight w:val="yellow"/>
+        </w:rPr>
+        <w:t>, eslint</w:t>
+      </w:r>
     </w:p>
     <w:p>
       <w:pPr>
@@ -588,7 +437,6 @@
         </w:rPr>
         <w:t xml:space="preserve">project with </w:t>
       </w:r>
-      <w:proofErr w:type="spellStart"/>
       <w:r>
         <w:rPr>
           <w:highlight w:val="yellow"/>
@@ -601,7 +449,6 @@
         </w:rPr>
         <w:t>db</w:t>
       </w:r>
-      <w:proofErr w:type="spellEnd"/>
     </w:p>
     <w:p>
       <w:pPr>
@@ -648,21 +495,58 @@
     </w:p>
     <w:p>
       <w:r>
-        <w:t>Add login/signup/</w:t>
-      </w:r>
-      <w:proofErr w:type="spellStart"/>
-      <w:r>
-        <w:t>signout</w:t>
-      </w:r>
-      <w:proofErr w:type="spellEnd"/>
-      <w:r>
-        <w:t xml:space="preserve"> with JWT and </w:t>
-      </w:r>
-      <w:proofErr w:type="spellStart"/>
-      <w:r>
+        <w:rPr>
+          <w:highlight w:val="yellow"/>
+        </w:rPr>
+        <w:t xml:space="preserve">Add </w:t>
+      </w:r>
+      <w:r>
+        <w:rPr>
+          <w:highlight w:val="yellow"/>
+        </w:rPr>
+        <w:t>signip</w:t>
+      </w:r>
+      <w:r>
+        <w:rPr>
+          <w:highlight w:val="yellow"/>
+        </w:rPr>
+        <w:t>/sign</w:t>
+      </w:r>
+      <w:r>
+        <w:rPr>
+          <w:highlight w:val="yellow"/>
+        </w:rPr>
+        <w:t>in</w:t>
+      </w:r>
+      <w:r>
+        <w:rPr>
+          <w:highlight w:val="yellow"/>
+        </w:rPr>
+        <w:t xml:space="preserve">/signout with JWT and </w:t>
+      </w:r>
+      <w:r>
+        <w:rPr>
+          <w:highlight w:val="yellow"/>
+        </w:rPr>
         <w:t>htmlcookie</w:t>
       </w:r>
-      <w:proofErr w:type="spellEnd"/>
+      <w:r>
+        <w:rPr>
+          <w:highlight w:val="yellow"/>
+        </w:rPr>
+        <w:t xml:space="preserve"> – test with postman and write tests</w:t>
+      </w:r>
+    </w:p>
+    <w:p>
+      <w:r>
+        <w:tab/>
+      </w:r>
+      <w:r>
+        <w:rPr>
+          <w:highlight w:val="yellow"/>
+        </w:rPr>
+        <w:t>- duplicate signup, incorrect password, user not exist</w:t>
+      </w:r>
     </w:p>
     <w:p>
       <w:r>

</xml_diff>

<commit_message>
Create  basic Signup/signin and home page
</commit_message>
<xml_diff>
--- a/docs/Ecommerce Application Design.docx
+++ b/docs/Ecommerce Application Design.docx
@@ -782,19 +782,36 @@
       </w:r>
     </w:p>
     <w:p>
-      <w:r>
+      <w:pPr>
+        <w:rPr>
+          <w:highlight w:val="yellow"/>
+        </w:rPr>
+      </w:pPr>
+      <w:r>
+        <w:rPr>
+          <w:highlight w:val="yellow"/>
+        </w:rPr>
         <w:t xml:space="preserve">Create frontend skeleton project </w:t>
       </w:r>
     </w:p>
     <w:p>
       <w:pPr>
         <w:ind w:firstLine="720"/>
-      </w:pPr>
-      <w:r>
+        <w:rPr>
+          <w:highlight w:val="yellow"/>
+        </w:rPr>
+      </w:pPr>
+      <w:r>
+        <w:rPr>
+          <w:highlight w:val="yellow"/>
+        </w:rPr>
         <w:t>H</w:t>
       </w:r>
       <w:r>
-        <w:t>ome page with nav bar and footer</w:t>
+        <w:rPr>
+          <w:highlight w:val="yellow"/>
+        </w:rPr>
+        <w:t xml:space="preserve">ome page </w:t>
       </w:r>
     </w:p>
     <w:p>
@@ -802,7 +819,37 @@
         <w:ind w:firstLine="720"/>
       </w:pPr>
       <w:r>
-        <w:t>Login/signup/logout</w:t>
+        <w:rPr>
+          <w:highlight w:val="yellow"/>
+        </w:rPr>
+        <w:t>Login/signup</w:t>
+      </w:r>
+    </w:p>
+    <w:p>
+      <w:r>
+        <w:t xml:space="preserve">Add </w:t>
+      </w:r>
+      <w:r>
+        <w:t>nav bar and footer</w:t>
+      </w:r>
+      <w:r>
+        <w:t xml:space="preserve"> to home </w:t>
+      </w:r>
+      <w:proofErr w:type="gramStart"/>
+      <w:r>
+        <w:t>page  and</w:t>
+      </w:r>
+      <w:proofErr w:type="gramEnd"/>
+      <w:r>
+        <w:t xml:space="preserve"> </w:t>
+      </w:r>
+      <w:r>
+        <w:t>logout</w:t>
+      </w:r>
+    </w:p>
+    <w:p>
+      <w:r>
+        <w:t>Create basic enzyme tests</w:t>
       </w:r>
     </w:p>
     <w:p>
@@ -836,6 +883,7 @@
     </w:p>
     <w:p>
       <w:r>
+        <w:lastRenderedPageBreak/>
         <w:tab/>
       </w:r>
     </w:p>

</xml_diff>

<commit_message>
add navbar, info pages and logout
</commit_message>
<xml_diff>
--- a/docs/Ecommerce Application Design.docx
+++ b/docs/Ecommerce Application Design.docx
@@ -68,7 +68,7 @@
         <w:ind w:left="720"/>
       </w:pPr>
       <w:r>
-        <w:t>Menu</w:t>
+        <w:t>Home</w:t>
       </w:r>
     </w:p>
     <w:p>
@@ -119,18 +119,33 @@
         <w:ind w:left="720"/>
       </w:pPr>
       <w:r>
+        <w:rPr>
+          <w:highlight w:val="yellow"/>
+        </w:rPr>
         <w:t>User</w:t>
       </w:r>
       <w:r>
+        <w:rPr>
+          <w:highlight w:val="yellow"/>
+        </w:rPr>
         <w:t>/signup</w:t>
       </w:r>
       <w:r>
+        <w:rPr>
+          <w:highlight w:val="yellow"/>
+        </w:rPr>
         <w:t xml:space="preserve"> (</w:t>
       </w:r>
       <w:r>
+        <w:rPr>
+          <w:highlight w:val="yellow"/>
+        </w:rPr>
         <w:t>post</w:t>
       </w:r>
       <w:r>
+        <w:rPr>
+          <w:highlight w:val="yellow"/>
+        </w:rPr>
         <w:t>)</w:t>
       </w:r>
     </w:p>
@@ -139,23 +154,41 @@
         <w:ind w:left="720"/>
       </w:pPr>
       <w:r>
+        <w:rPr>
+          <w:highlight w:val="yellow"/>
+        </w:rPr>
         <w:t>User</w:t>
       </w:r>
       <w:r>
+        <w:rPr>
+          <w:highlight w:val="yellow"/>
+        </w:rPr>
         <w:t>/</w:t>
       </w:r>
       <w:proofErr w:type="spellStart"/>
       <w:r>
+        <w:rPr>
+          <w:highlight w:val="yellow"/>
+        </w:rPr>
         <w:t>signin</w:t>
       </w:r>
       <w:proofErr w:type="spellEnd"/>
       <w:r>
+        <w:rPr>
+          <w:highlight w:val="yellow"/>
+        </w:rPr>
         <w:t xml:space="preserve"> (</w:t>
       </w:r>
       <w:r>
+        <w:rPr>
+          <w:highlight w:val="yellow"/>
+        </w:rPr>
         <w:t>post</w:t>
       </w:r>
       <w:r>
+        <w:rPr>
+          <w:highlight w:val="yellow"/>
+        </w:rPr>
         <w:t>)</w:t>
       </w:r>
     </w:p>
@@ -827,29 +860,33 @@
     </w:p>
     <w:p>
       <w:r>
-        <w:t xml:space="preserve">Add </w:t>
-      </w:r>
-      <w:r>
-        <w:t>nav bar and footer</w:t>
-      </w:r>
-      <w:r>
-        <w:t xml:space="preserve"> to home </w:t>
-      </w:r>
-      <w:proofErr w:type="gramStart"/>
-      <w:r>
-        <w:t>page  and</w:t>
-      </w:r>
-      <w:proofErr w:type="gramEnd"/>
-      <w:r>
-        <w:t xml:space="preserve"> </w:t>
-      </w:r>
-      <w:r>
-        <w:t>logout</w:t>
-      </w:r>
-    </w:p>
-    <w:p>
-      <w:r>
-        <w:t>Create basic enzyme tests</w:t>
+        <w:rPr>
+          <w:highlight w:val="yellow"/>
+        </w:rPr>
+        <w:t>Add nav bar and footer to home page</w:t>
+      </w:r>
+      <w:r>
+        <w:rPr>
+          <w:highlight w:val="yellow"/>
+        </w:rPr>
+        <w:t>, info pages</w:t>
+      </w:r>
+      <w:r>
+        <w:rPr>
+          <w:highlight w:val="yellow"/>
+        </w:rPr>
+        <w:t xml:space="preserve"> and logout</w:t>
+      </w:r>
+    </w:p>
+    <w:p>
+      <w:r>
+        <w:t xml:space="preserve">Create basic </w:t>
+      </w:r>
+      <w:r>
+        <w:t>jest/</w:t>
+      </w:r>
+      <w:r>
+        <w:t>enzyme tests</w:t>
       </w:r>
     </w:p>
     <w:p>

</xml_diff>

<commit_message>
add formatting to pages
</commit_message>
<xml_diff>
--- a/docs/Ecommerce Application Design.docx
+++ b/docs/Ecommerce Application Design.docx
@@ -200,26 +200,6 @@
         <w:t>User</w:t>
       </w:r>
       <w:r>
-        <w:t>/logout</w:t>
-      </w:r>
-      <w:r>
-        <w:t xml:space="preserve"> (</w:t>
-      </w:r>
-      <w:r>
-        <w:t>post</w:t>
-      </w:r>
-      <w:r>
-        <w:t>)</w:t>
-      </w:r>
-    </w:p>
-    <w:p>
-      <w:pPr>
-        <w:ind w:left="720"/>
-      </w:pPr>
-      <w:r>
-        <w:t>User</w:t>
-      </w:r>
-      <w:r>
         <w:t xml:space="preserve"> </w:t>
       </w:r>
       <w:r>
@@ -400,37 +380,37 @@
     </w:p>
     <w:p>
       <w:r>
+        <w:t>home&gt;</w:t>
+      </w:r>
+      <w:r>
+        <w:t>search&gt;item&gt;add to cart&gt;signup&gt;</w:t>
+      </w:r>
+      <w:proofErr w:type="spellStart"/>
+      <w:r>
+        <w:t>signin</w:t>
+      </w:r>
+      <w:proofErr w:type="spellEnd"/>
+      <w:r>
+        <w:t xml:space="preserve">&gt; </w:t>
+      </w:r>
+      <w:r>
+        <w:t>info pages&gt;</w:t>
+      </w:r>
+      <w:r>
+        <w:t>checkout</w:t>
+      </w:r>
+      <w:r>
+        <w:t>&gt;</w:t>
+      </w:r>
+      <w:proofErr w:type="spellStart"/>
+      <w:r>
+        <w:t>signout</w:t>
+      </w:r>
+      <w:proofErr w:type="spellEnd"/>
+    </w:p>
+    <w:p>
+      <w:r>
         <w:lastRenderedPageBreak/>
-        <w:t>home&gt;</w:t>
-      </w:r>
-      <w:r>
-        <w:t>search&gt;item&gt;add to cart&gt;signup&gt;</w:t>
-      </w:r>
-      <w:proofErr w:type="spellStart"/>
-      <w:r>
-        <w:t>signin</w:t>
-      </w:r>
-      <w:proofErr w:type="spellEnd"/>
-      <w:r>
-        <w:t xml:space="preserve">&gt; </w:t>
-      </w:r>
-      <w:r>
-        <w:t>info pages&gt;</w:t>
-      </w:r>
-      <w:r>
-        <w:t>checkout</w:t>
-      </w:r>
-      <w:r>
-        <w:t>&gt;</w:t>
-      </w:r>
-      <w:proofErr w:type="spellStart"/>
-      <w:r>
-        <w:t>signout</w:t>
-      </w:r>
-      <w:proofErr w:type="spellEnd"/>
-    </w:p>
-    <w:p>
-      <w:r>
         <w:t>Database:</w:t>
       </w:r>
     </w:p>
@@ -920,12 +900,12 @@
     </w:p>
     <w:p>
       <w:r>
+        <w:tab/>
+      </w:r>
+    </w:p>
+    <w:p>
+      <w:r>
         <w:lastRenderedPageBreak/>
-        <w:tab/>
-      </w:r>
-    </w:p>
-    <w:p>
-      <w:r>
         <w:tab/>
       </w:r>
     </w:p>

</xml_diff>

<commit_message>
Create jest/react library tests and snapshots
</commit_message>
<xml_diff>
--- a/docs/Ecommerce Application Design.docx
+++ b/docs/Ecommerce Application Design.docx
@@ -860,13 +860,28 @@
     </w:p>
     <w:p>
       <w:r>
+        <w:rPr>
+          <w:highlight w:val="yellow"/>
+        </w:rPr>
         <w:t xml:space="preserve">Create basic </w:t>
       </w:r>
       <w:r>
-        <w:t>jest/</w:t>
-      </w:r>
-      <w:r>
-        <w:t>enzyme tests</w:t>
+        <w:rPr>
+          <w:highlight w:val="yellow"/>
+        </w:rPr>
+        <w:t>jest</w:t>
+      </w:r>
+      <w:r>
+        <w:rPr>
+          <w:highlight w:val="yellow"/>
+        </w:rPr>
+        <w:t>+ react testing library</w:t>
+      </w:r>
+      <w:r>
+        <w:rPr>
+          <w:highlight w:val="yellow"/>
+        </w:rPr>
+        <w:t xml:space="preserve"> tests</w:t>
       </w:r>
     </w:p>
     <w:p>

</xml_diff>

<commit_message>
add icons to navbar and fix css
</commit_message>
<xml_diff>
--- a/docs/Ecommerce Application Design.docx
+++ b/docs/Ecommerce Application Design.docx
@@ -12,23 +12,7 @@
     </w:p>
     <w:p>
       <w:r>
-        <w:t xml:space="preserve">Sell </w:t>
-      </w:r>
-      <w:proofErr w:type="spellStart"/>
-      <w:r>
-        <w:t>zhu</w:t>
-      </w:r>
-      <w:proofErr w:type="spellEnd"/>
-      <w:r>
-        <w:t xml:space="preserve"> </w:t>
-      </w:r>
-      <w:proofErr w:type="spellStart"/>
-      <w:r>
-        <w:t>zhu</w:t>
-      </w:r>
-      <w:proofErr w:type="spellEnd"/>
-      <w:r>
-        <w:t xml:space="preserve"> pets – </w:t>
+        <w:t xml:space="preserve">Sell zhu zhu pets – </w:t>
       </w:r>
       <w:r>
         <w:t xml:space="preserve">categories: </w:t>
@@ -87,13 +71,8 @@
         <w:ind w:left="720"/>
       </w:pPr>
       <w:r>
-        <w:t>Menu/Categories/</w:t>
-      </w:r>
-      <w:proofErr w:type="gramStart"/>
-      <w:r>
-        <w:t>category :id</w:t>
-      </w:r>
-      <w:proofErr w:type="gramEnd"/>
+        <w:t>Menu/Categories/category :id</w:t>
+      </w:r>
       <w:r>
         <w:t xml:space="preserve"> (get)</w:t>
       </w:r>
@@ -163,16 +142,8 @@
         <w:rPr>
           <w:highlight w:val="yellow"/>
         </w:rPr>
-        <w:t>/</w:t>
-      </w:r>
-      <w:proofErr w:type="spellStart"/>
-      <w:r>
-        <w:rPr>
-          <w:highlight w:val="yellow"/>
-        </w:rPr>
-        <w:t>signin</w:t>
-      </w:r>
-      <w:proofErr w:type="spellEnd"/>
+        <w:t>/signin</w:t>
+      </w:r>
       <w:r>
         <w:rPr>
           <w:highlight w:val="yellow"/>
@@ -378,39 +349,18 @@
     </w:p>
     <w:p>
       <w:r>
-        <w:t>home&gt; categories&gt; item&gt;add to cart&gt;</w:t>
-      </w:r>
-      <w:proofErr w:type="spellStart"/>
-      <w:r>
-        <w:t>signin</w:t>
-      </w:r>
-      <w:proofErr w:type="spellEnd"/>
-      <w:r>
-        <w:t>&gt; browse&gt;add to cart&gt;checkout</w:t>
-      </w:r>
-      <w:r>
-        <w:t>&gt;</w:t>
-      </w:r>
-      <w:proofErr w:type="spellStart"/>
-      <w:r>
-        <w:t>signout</w:t>
-      </w:r>
-      <w:proofErr w:type="spellEnd"/>
+        <w:t>home&gt; categories&gt; item&gt;add to cart&gt;signin&gt; browse&gt;add to cart&gt;checkout</w:t>
+      </w:r>
+      <w:r>
+        <w:t>&gt;signout</w:t>
+      </w:r>
     </w:p>
     <w:p>
       <w:r>
         <w:t>home&gt;</w:t>
       </w:r>
       <w:r>
-        <w:t>search&gt;item&gt;add to cart&gt;signup&gt;</w:t>
-      </w:r>
-      <w:proofErr w:type="spellStart"/>
-      <w:r>
-        <w:t>signin</w:t>
-      </w:r>
-      <w:proofErr w:type="spellEnd"/>
-      <w:r>
-        <w:t xml:space="preserve">&gt; </w:t>
+        <w:t xml:space="preserve">search&gt;item&gt;add to cart&gt;signup&gt;signin&gt; </w:t>
       </w:r>
       <w:r>
         <w:t>info pages&gt;</w:t>
@@ -419,13 +369,8 @@
         <w:t>checkout</w:t>
       </w:r>
       <w:r>
-        <w:t>&gt;</w:t>
-      </w:r>
-      <w:proofErr w:type="spellStart"/>
-      <w:r>
-        <w:t>signout</w:t>
-      </w:r>
-      <w:proofErr w:type="spellEnd"/>
+        <w:t>&gt;signout</w:t>
+      </w:r>
     </w:p>
     <w:p>
       <w:r>
@@ -499,69 +444,13 @@
         <w:rPr>
           <w:highlight w:val="yellow"/>
         </w:rPr>
-        <w:t xml:space="preserve">Technology: express, </w:t>
-      </w:r>
-      <w:proofErr w:type="spellStart"/>
-      <w:r>
-        <w:rPr>
-          <w:highlight w:val="yellow"/>
-        </w:rPr>
-        <w:t>cors</w:t>
-      </w:r>
-      <w:proofErr w:type="spellEnd"/>
-      <w:r>
-        <w:rPr>
-          <w:highlight w:val="yellow"/>
-        </w:rPr>
-        <w:t xml:space="preserve">, mongoose, </w:t>
-      </w:r>
-      <w:proofErr w:type="spellStart"/>
-      <w:r>
-        <w:rPr>
-          <w:highlight w:val="yellow"/>
-        </w:rPr>
-        <w:t>bcrypt</w:t>
-      </w:r>
-      <w:proofErr w:type="spellEnd"/>
-      <w:r>
-        <w:rPr>
-          <w:highlight w:val="yellow"/>
-        </w:rPr>
-        <w:t xml:space="preserve">, </w:t>
-      </w:r>
-      <w:proofErr w:type="spellStart"/>
-      <w:r>
-        <w:rPr>
-          <w:highlight w:val="yellow"/>
-        </w:rPr>
-        <w:t>jsonwebtoken</w:t>
-      </w:r>
-      <w:proofErr w:type="spellEnd"/>
-      <w:r>
-        <w:rPr>
-          <w:highlight w:val="yellow"/>
-        </w:rPr>
-        <w:t>, cookie-session</w:t>
-      </w:r>
-      <w:r>
-        <w:rPr>
-          <w:highlight w:val="yellow"/>
-        </w:rPr>
-        <w:t>, [</w:t>
-      </w:r>
-      <w:proofErr w:type="spellStart"/>
-      <w:r>
-        <w:rPr>
-          <w:highlight w:val="yellow"/>
-        </w:rPr>
-        <w:t>paypal</w:t>
-      </w:r>
-      <w:proofErr w:type="spellEnd"/>
-      <w:r>
-        <w:rPr>
-          <w:highlight w:val="yellow"/>
-        </w:rPr>
-        <w:t>, stripe]?</w:t>
+        <w:t>Technology: express, cors, mongoose, bcrypt, jsonwebtoken, cookie-session</w:t>
+      </w:r>
+      <w:r>
+        <w:rPr>
+          <w:highlight w:val="yellow"/>
+        </w:rPr>
+        <w:t>, [paypal, stripe]?</w:t>
       </w:r>
     </w:p>
     <w:p>
@@ -575,58 +464,14 @@
           <w:highlight w:val="yellow"/>
         </w:rPr>
         <w:tab/>
-        <w:t xml:space="preserve">Dev: </w:t>
-      </w:r>
-      <w:proofErr w:type="spellStart"/>
-      <w:r>
-        <w:rPr>
-          <w:highlight w:val="yellow"/>
-        </w:rPr>
-        <w:t>dotenv</w:t>
-      </w:r>
-      <w:proofErr w:type="spellEnd"/>
-      <w:r>
-        <w:rPr>
-          <w:highlight w:val="yellow"/>
-        </w:rPr>
-        <w:t xml:space="preserve">, jest, </w:t>
-      </w:r>
-      <w:proofErr w:type="spellStart"/>
-      <w:r>
-        <w:rPr>
-          <w:highlight w:val="yellow"/>
-        </w:rPr>
-        <w:t>supertest</w:t>
-      </w:r>
-      <w:proofErr w:type="spellEnd"/>
-      <w:r>
-        <w:rPr>
-          <w:highlight w:val="yellow"/>
-        </w:rPr>
-        <w:t xml:space="preserve">, </w:t>
-      </w:r>
-      <w:proofErr w:type="spellStart"/>
-      <w:r>
-        <w:rPr>
-          <w:highlight w:val="yellow"/>
-        </w:rPr>
-        <w:t>nodemon</w:t>
-      </w:r>
-      <w:proofErr w:type="spellEnd"/>
-      <w:r>
-        <w:rPr>
-          <w:highlight w:val="yellow"/>
-        </w:rPr>
-        <w:t xml:space="preserve">, </w:t>
-      </w:r>
-      <w:proofErr w:type="spellStart"/>
-      <w:r>
-        <w:rPr>
-          <w:highlight w:val="yellow"/>
-        </w:rPr>
-        <w:t>eslint</w:t>
-      </w:r>
-      <w:proofErr w:type="spellEnd"/>
+        <w:t>Dev: dotenv, jest, supertest, nodemon</w:t>
+      </w:r>
+      <w:r>
+        <w:rPr>
+          <w:highlight w:val="yellow"/>
+        </w:rPr>
+        <w:t>, eslint</w:t>
+      </w:r>
     </w:p>
     <w:p>
       <w:pPr>
@@ -652,7 +497,6 @@
         </w:rPr>
         <w:t xml:space="preserve">project with </w:t>
       </w:r>
-      <w:proofErr w:type="spellStart"/>
       <w:r>
         <w:rPr>
           <w:highlight w:val="yellow"/>
@@ -665,7 +509,6 @@
         </w:rPr>
         <w:t>db</w:t>
       </w:r>
-      <w:proofErr w:type="spellEnd"/>
     </w:p>
     <w:p>
       <w:pPr>
@@ -739,14 +582,7 @@
         <w:rPr>
           <w:highlight w:val="yellow"/>
         </w:rPr>
-        <w:t>/</w:t>
-      </w:r>
-      <w:proofErr w:type="spellStart"/>
-      <w:r>
-        <w:rPr>
-          <w:highlight w:val="yellow"/>
-        </w:rPr>
-        <w:t>sign</w:t>
+        <w:t>/sign</w:t>
       </w:r>
       <w:r>
         <w:rPr>
@@ -754,35 +590,18 @@
         </w:rPr>
         <w:t>in</w:t>
       </w:r>
-      <w:proofErr w:type="spellEnd"/>
-      <w:r>
-        <w:rPr>
-          <w:highlight w:val="yellow"/>
-        </w:rPr>
-        <w:t>/</w:t>
-      </w:r>
-      <w:proofErr w:type="spellStart"/>
-      <w:r>
-        <w:rPr>
-          <w:highlight w:val="yellow"/>
-        </w:rPr>
-        <w:t>signout</w:t>
-      </w:r>
-      <w:proofErr w:type="spellEnd"/>
-      <w:r>
-        <w:rPr>
-          <w:highlight w:val="yellow"/>
-        </w:rPr>
-        <w:t xml:space="preserve"> with JWT and </w:t>
-      </w:r>
-      <w:proofErr w:type="spellStart"/>
+      <w:r>
+        <w:rPr>
+          <w:highlight w:val="yellow"/>
+        </w:rPr>
+        <w:t xml:space="preserve">/signout with JWT and </w:t>
+      </w:r>
       <w:r>
         <w:rPr>
           <w:highlight w:val="yellow"/>
         </w:rPr>
         <w:t>htmlcookie</w:t>
       </w:r>
-      <w:proofErr w:type="spellEnd"/>
       <w:r>
         <w:rPr>
           <w:highlight w:val="yellow"/>
@@ -806,21 +625,7 @@
         <w:rPr>
           <w:highlight w:val="yellow"/>
         </w:rPr>
-        <w:t xml:space="preserve">Add </w:t>
-      </w:r>
-      <w:proofErr w:type="spellStart"/>
-      <w:r>
-        <w:rPr>
-          <w:highlight w:val="yellow"/>
-        </w:rPr>
-        <w:t>cors</w:t>
-      </w:r>
-      <w:proofErr w:type="spellEnd"/>
-      <w:r>
-        <w:rPr>
-          <w:highlight w:val="yellow"/>
-        </w:rPr>
-        <w:t xml:space="preserve"> support</w:t>
+        <w:t>Add cors support</w:t>
       </w:r>
     </w:p>
     <w:p>
@@ -932,12 +737,12 @@
     </w:p>
     <w:p>
       <w:r>
+        <w:t>Add search bar functionality</w:t>
+      </w:r>
+    </w:p>
+    <w:p>
+      <w:r>
         <w:t>Add category slider</w:t>
-      </w:r>
-    </w:p>
-    <w:p>
-      <w:r>
-        <w:t>Add search bar functionality</w:t>
       </w:r>
     </w:p>
     <w:p>

</xml_diff>

<commit_message>
add basic search bar
</commit_message>
<xml_diff>
--- a/docs/Ecommerce Application Design.docx
+++ b/docs/Ecommerce Application Design.docx
@@ -12,7 +12,23 @@
     </w:p>
     <w:p>
       <w:r>
-        <w:t xml:space="preserve">Sell zhu zhu pets – </w:t>
+        <w:t xml:space="preserve">Sell </w:t>
+      </w:r>
+      <w:proofErr w:type="spellStart"/>
+      <w:r>
+        <w:t>zhu</w:t>
+      </w:r>
+      <w:proofErr w:type="spellEnd"/>
+      <w:r>
+        <w:t xml:space="preserve"> </w:t>
+      </w:r>
+      <w:proofErr w:type="spellStart"/>
+      <w:r>
+        <w:t>zhu</w:t>
+      </w:r>
+      <w:proofErr w:type="spellEnd"/>
+      <w:r>
+        <w:t xml:space="preserve"> pets – </w:t>
       </w:r>
       <w:r>
         <w:t xml:space="preserve">categories: </w:t>
@@ -58,11 +74,20 @@
     <w:p>
       <w:pPr>
         <w:ind w:left="720"/>
-      </w:pPr>
-      <w:r>
+        <w:rPr>
+          <w:highlight w:val="yellow"/>
+        </w:rPr>
+      </w:pPr>
+      <w:r>
+        <w:rPr>
+          <w:highlight w:val="yellow"/>
+        </w:rPr>
         <w:t>Menu/Categories</w:t>
       </w:r>
       <w:r>
+        <w:rPr>
+          <w:highlight w:val="yellow"/>
+        </w:rPr>
         <w:t xml:space="preserve"> (get)</w:t>
       </w:r>
     </w:p>
@@ -71,9 +96,15 @@
         <w:ind w:left="720"/>
       </w:pPr>
       <w:r>
+        <w:rPr>
+          <w:highlight w:val="yellow"/>
+        </w:rPr>
         <w:t>Menu/Categories/category :id</w:t>
       </w:r>
       <w:r>
+        <w:rPr>
+          <w:highlight w:val="yellow"/>
+        </w:rPr>
         <w:t xml:space="preserve"> (get)</w:t>
       </w:r>
     </w:p>
@@ -142,8 +173,16 @@
         <w:rPr>
           <w:highlight w:val="yellow"/>
         </w:rPr>
-        <w:t>/signin</w:t>
-      </w:r>
+        <w:t>/</w:t>
+      </w:r>
+      <w:proofErr w:type="spellStart"/>
+      <w:r>
+        <w:rPr>
+          <w:highlight w:val="yellow"/>
+        </w:rPr>
+        <w:t>signin</w:t>
+      </w:r>
+      <w:proofErr w:type="spellEnd"/>
       <w:r>
         <w:rPr>
           <w:highlight w:val="yellow"/>
@@ -349,18 +388,39 @@
     </w:p>
     <w:p>
       <w:r>
-        <w:t>home&gt; categories&gt; item&gt;add to cart&gt;signin&gt; browse&gt;add to cart&gt;checkout</w:t>
-      </w:r>
-      <w:r>
-        <w:t>&gt;signout</w:t>
-      </w:r>
+        <w:t>home&gt; categories&gt; item&gt;add to cart&gt;</w:t>
+      </w:r>
+      <w:proofErr w:type="spellStart"/>
+      <w:r>
+        <w:t>signin</w:t>
+      </w:r>
+      <w:proofErr w:type="spellEnd"/>
+      <w:r>
+        <w:t>&gt; browse&gt;add to cart&gt;checkout</w:t>
+      </w:r>
+      <w:r>
+        <w:t>&gt;</w:t>
+      </w:r>
+      <w:proofErr w:type="spellStart"/>
+      <w:r>
+        <w:t>signout</w:t>
+      </w:r>
+      <w:proofErr w:type="spellEnd"/>
     </w:p>
     <w:p>
       <w:r>
         <w:t>home&gt;</w:t>
       </w:r>
       <w:r>
-        <w:t xml:space="preserve">search&gt;item&gt;add to cart&gt;signup&gt;signin&gt; </w:t>
+        <w:t>search&gt;item&gt;add to cart&gt;signup&gt;</w:t>
+      </w:r>
+      <w:proofErr w:type="spellStart"/>
+      <w:r>
+        <w:t>signin</w:t>
+      </w:r>
+      <w:proofErr w:type="spellEnd"/>
+      <w:r>
+        <w:t xml:space="preserve">&gt; </w:t>
       </w:r>
       <w:r>
         <w:t>info pages&gt;</w:t>
@@ -369,8 +429,13 @@
         <w:t>checkout</w:t>
       </w:r>
       <w:r>
-        <w:t>&gt;signout</w:t>
-      </w:r>
+        <w:t>&gt;</w:t>
+      </w:r>
+      <w:proofErr w:type="spellStart"/>
+      <w:r>
+        <w:t>signout</w:t>
+      </w:r>
+      <w:proofErr w:type="spellEnd"/>
     </w:p>
     <w:p>
       <w:r>
@@ -444,13 +509,69 @@
         <w:rPr>
           <w:highlight w:val="yellow"/>
         </w:rPr>
-        <w:t>Technology: express, cors, mongoose, bcrypt, jsonwebtoken, cookie-session</w:t>
-      </w:r>
-      <w:r>
-        <w:rPr>
-          <w:highlight w:val="yellow"/>
-        </w:rPr>
-        <w:t>, [paypal, stripe]?</w:t>
+        <w:t xml:space="preserve">Technology: express, </w:t>
+      </w:r>
+      <w:proofErr w:type="spellStart"/>
+      <w:r>
+        <w:rPr>
+          <w:highlight w:val="yellow"/>
+        </w:rPr>
+        <w:t>cors</w:t>
+      </w:r>
+      <w:proofErr w:type="spellEnd"/>
+      <w:r>
+        <w:rPr>
+          <w:highlight w:val="yellow"/>
+        </w:rPr>
+        <w:t xml:space="preserve">, mongoose, </w:t>
+      </w:r>
+      <w:proofErr w:type="spellStart"/>
+      <w:r>
+        <w:rPr>
+          <w:highlight w:val="yellow"/>
+        </w:rPr>
+        <w:t>bcrypt</w:t>
+      </w:r>
+      <w:proofErr w:type="spellEnd"/>
+      <w:r>
+        <w:rPr>
+          <w:highlight w:val="yellow"/>
+        </w:rPr>
+        <w:t xml:space="preserve">, </w:t>
+      </w:r>
+      <w:proofErr w:type="spellStart"/>
+      <w:r>
+        <w:rPr>
+          <w:highlight w:val="yellow"/>
+        </w:rPr>
+        <w:t>jsonwebtoken</w:t>
+      </w:r>
+      <w:proofErr w:type="spellEnd"/>
+      <w:r>
+        <w:rPr>
+          <w:highlight w:val="yellow"/>
+        </w:rPr>
+        <w:t>, cookie-session</w:t>
+      </w:r>
+      <w:r>
+        <w:rPr>
+          <w:highlight w:val="yellow"/>
+        </w:rPr>
+        <w:t>, [</w:t>
+      </w:r>
+      <w:proofErr w:type="spellStart"/>
+      <w:r>
+        <w:rPr>
+          <w:highlight w:val="yellow"/>
+        </w:rPr>
+        <w:t>paypal</w:t>
+      </w:r>
+      <w:proofErr w:type="spellEnd"/>
+      <w:r>
+        <w:rPr>
+          <w:highlight w:val="yellow"/>
+        </w:rPr>
+        <w:t>, stripe]?</w:t>
       </w:r>
     </w:p>
     <w:p>
@@ -464,14 +585,58 @@
           <w:highlight w:val="yellow"/>
         </w:rPr>
         <w:tab/>
-        <w:t>Dev: dotenv, jest, supertest, nodemon</w:t>
-      </w:r>
-      <w:r>
-        <w:rPr>
-          <w:highlight w:val="yellow"/>
-        </w:rPr>
-        <w:t>, eslint</w:t>
-      </w:r>
+        <w:t xml:space="preserve">Dev: </w:t>
+      </w:r>
+      <w:proofErr w:type="spellStart"/>
+      <w:r>
+        <w:rPr>
+          <w:highlight w:val="yellow"/>
+        </w:rPr>
+        <w:t>dotenv</w:t>
+      </w:r>
+      <w:proofErr w:type="spellEnd"/>
+      <w:r>
+        <w:rPr>
+          <w:highlight w:val="yellow"/>
+        </w:rPr>
+        <w:t xml:space="preserve">, jest, </w:t>
+      </w:r>
+      <w:proofErr w:type="spellStart"/>
+      <w:r>
+        <w:rPr>
+          <w:highlight w:val="yellow"/>
+        </w:rPr>
+        <w:t>supertest</w:t>
+      </w:r>
+      <w:proofErr w:type="spellEnd"/>
+      <w:r>
+        <w:rPr>
+          <w:highlight w:val="yellow"/>
+        </w:rPr>
+        <w:t xml:space="preserve">, </w:t>
+      </w:r>
+      <w:proofErr w:type="spellStart"/>
+      <w:r>
+        <w:rPr>
+          <w:highlight w:val="yellow"/>
+        </w:rPr>
+        <w:t>nodemon</w:t>
+      </w:r>
+      <w:proofErr w:type="spellEnd"/>
+      <w:r>
+        <w:rPr>
+          <w:highlight w:val="yellow"/>
+        </w:rPr>
+        <w:t xml:space="preserve">, </w:t>
+      </w:r>
+      <w:proofErr w:type="spellStart"/>
+      <w:r>
+        <w:rPr>
+          <w:highlight w:val="yellow"/>
+        </w:rPr>
+        <w:t>eslint</w:t>
+      </w:r>
+      <w:proofErr w:type="spellEnd"/>
     </w:p>
     <w:p>
       <w:pPr>
@@ -497,6 +662,7 @@
         </w:rPr>
         <w:t xml:space="preserve">project with </w:t>
       </w:r>
+      <w:proofErr w:type="spellStart"/>
       <w:r>
         <w:rPr>
           <w:highlight w:val="yellow"/>
@@ -509,6 +675,7 @@
         </w:rPr>
         <w:t>db</w:t>
       </w:r>
+      <w:proofErr w:type="spellEnd"/>
     </w:p>
     <w:p>
       <w:pPr>
@@ -582,7 +749,14 @@
         <w:rPr>
           <w:highlight w:val="yellow"/>
         </w:rPr>
-        <w:t>/sign</w:t>
+        <w:t>/</w:t>
+      </w:r>
+      <w:proofErr w:type="spellStart"/>
+      <w:r>
+        <w:rPr>
+          <w:highlight w:val="yellow"/>
+        </w:rPr>
+        <w:t>sign</w:t>
       </w:r>
       <w:r>
         <w:rPr>
@@ -590,18 +764,35 @@
         </w:rPr>
         <w:t>in</w:t>
       </w:r>
-      <w:r>
-        <w:rPr>
-          <w:highlight w:val="yellow"/>
-        </w:rPr>
-        <w:t xml:space="preserve">/signout with JWT and </w:t>
-      </w:r>
+      <w:proofErr w:type="spellEnd"/>
+      <w:r>
+        <w:rPr>
+          <w:highlight w:val="yellow"/>
+        </w:rPr>
+        <w:t>/</w:t>
+      </w:r>
+      <w:proofErr w:type="spellStart"/>
+      <w:r>
+        <w:rPr>
+          <w:highlight w:val="yellow"/>
+        </w:rPr>
+        <w:t>signout</w:t>
+      </w:r>
+      <w:proofErr w:type="spellEnd"/>
+      <w:r>
+        <w:rPr>
+          <w:highlight w:val="yellow"/>
+        </w:rPr>
+        <w:t xml:space="preserve"> with JWT and </w:t>
+      </w:r>
+      <w:proofErr w:type="spellStart"/>
       <w:r>
         <w:rPr>
           <w:highlight w:val="yellow"/>
         </w:rPr>
         <w:t>htmlcookie</w:t>
       </w:r>
+      <w:proofErr w:type="spellEnd"/>
       <w:r>
         <w:rPr>
           <w:highlight w:val="yellow"/>
@@ -625,7 +816,21 @@
         <w:rPr>
           <w:highlight w:val="yellow"/>
         </w:rPr>
-        <w:t>Add cors support</w:t>
+        <w:t xml:space="preserve">Add </w:t>
+      </w:r>
+      <w:proofErr w:type="spellStart"/>
+      <w:r>
+        <w:rPr>
+          <w:highlight w:val="yellow"/>
+        </w:rPr>
+        <w:t>cors</w:t>
+      </w:r>
+      <w:proofErr w:type="spellEnd"/>
+      <w:r>
+        <w:rPr>
+          <w:highlight w:val="yellow"/>
+        </w:rPr>
+        <w:t xml:space="preserve"> support</w:t>
       </w:r>
     </w:p>
     <w:p>
@@ -737,11 +942,30 @@
     </w:p>
     <w:p>
       <w:r>
+        <w:rPr>
+          <w:highlight w:val="yellow"/>
+        </w:rPr>
         <w:t>Add search bar functionality</w:t>
       </w:r>
     </w:p>
     <w:p>
       <w:r>
+        <w:t>Add autocomplete functionality</w:t>
+      </w:r>
+      <w:r>
+        <w:t xml:space="preserve"> &amp; </w:t>
+      </w:r>
+      <w:proofErr w:type="spellStart"/>
+      <w:r>
+        <w:t>cleanup</w:t>
+      </w:r>
+      <w:proofErr w:type="spellEnd"/>
+      <w:r>
+        <w:t xml:space="preserve"> categories</w:t>
+      </w:r>
+    </w:p>
+    <w:p>
+      <w:r>
         <w:t>Add category slider</w:t>
       </w:r>
     </w:p>
@@ -753,6 +977,21 @@
     <w:p>
       <w:r>
         <w:t>Create payment, delivery</w:t>
+      </w:r>
+    </w:p>
+    <w:p>
+      <w:r>
+        <w:t>Bugs:</w:t>
+      </w:r>
+    </w:p>
+    <w:p>
+      <w:r>
+        <w:t>Fix page resize</w:t>
+      </w:r>
+    </w:p>
+    <w:p>
+      <w:r>
+        <w:t>Fix Footer on main page</w:t>
       </w:r>
     </w:p>
     <w:p/>
@@ -771,7 +1010,6 @@
     </w:p>
     <w:p>
       <w:r>
-        <w:lastRenderedPageBreak/>
         <w:tab/>
       </w:r>
     </w:p>

</xml_diff>

<commit_message>
refactor items cards and categories
</commit_message>
<xml_diff>
--- a/docs/Ecommerce Application Design.docx
+++ b/docs/Ecommerce Application Design.docx
@@ -99,8 +99,16 @@
         <w:rPr>
           <w:highlight w:val="yellow"/>
         </w:rPr>
-        <w:t>Menu/Categories/category :id</w:t>
-      </w:r>
+        <w:t>Menu/Categories/</w:t>
+      </w:r>
+      <w:proofErr w:type="gramStart"/>
+      <w:r>
+        <w:rPr>
+          <w:highlight w:val="yellow"/>
+        </w:rPr>
+        <w:t>category :id</w:t>
+      </w:r>
+      <w:proofErr w:type="gramEnd"/>
       <w:r>
         <w:rPr>
           <w:highlight w:val="yellow"/>
@@ -957,11 +965,26 @@
       </w:r>
       <w:proofErr w:type="spellStart"/>
       <w:r>
+        <w:rPr>
+          <w:highlight w:val="yellow"/>
+        </w:rPr>
         <w:t>cleanup</w:t>
       </w:r>
       <w:proofErr w:type="spellEnd"/>
       <w:r>
+        <w:rPr>
+          <w:highlight w:val="yellow"/>
+        </w:rPr>
         <w:t xml:space="preserve"> categories</w:t>
+      </w:r>
+      <w:r>
+        <w:t xml:space="preserve">, </w:t>
+      </w:r>
+      <w:r>
+        <w:rPr>
+          <w:highlight w:val="yellow"/>
+        </w:rPr>
+        <w:t>refactor item cards for reuse</w:t>
       </w:r>
     </w:p>
     <w:p>

</xml_diff>

<commit_message>
Add Autocomplete to search bar
</commit_message>
<xml_diff>
--- a/docs/Ecommerce Application Design.docx
+++ b/docs/Ecommerce Application Design.docx
@@ -99,37 +99,10 @@
         <w:rPr>
           <w:highlight w:val="yellow"/>
         </w:rPr>
-        <w:t>Menu/Categories/</w:t>
-      </w:r>
-      <w:proofErr w:type="gramStart"/>
-      <w:r>
-        <w:rPr>
-          <w:highlight w:val="yellow"/>
-        </w:rPr>
-        <w:t>category :id</w:t>
-      </w:r>
-      <w:proofErr w:type="gramEnd"/>
-      <w:r>
-        <w:rPr>
-          <w:highlight w:val="yellow"/>
-        </w:rPr>
-        <w:t xml:space="preserve"> (get)</w:t>
-      </w:r>
-    </w:p>
-    <w:p>
-      <w:pPr>
-        <w:ind w:left="720"/>
-      </w:pPr>
-      <w:r>
-        <w:t xml:space="preserve">Menu/Search </w:t>
-      </w:r>
-    </w:p>
-    <w:p>
-      <w:pPr>
-        <w:ind w:left="720"/>
-      </w:pPr>
-      <w:r>
-        <w:t>Menu/Search/results (post)</w:t>
+        <w:t>Menu/Search</w:t>
+      </w:r>
+      <w:r>
+        <w:t xml:space="preserve"> </w:t>
       </w:r>
     </w:p>
     <w:p>
@@ -452,26 +425,26 @@
     </w:p>
     <w:p>
       <w:r>
+        <w:t>Users: name, email, password(hashed), [{role}]</w:t>
+      </w:r>
+      <w:r>
+        <w:t>, optional payment info(hashed)</w:t>
+      </w:r>
+    </w:p>
+    <w:p>
+      <w:r>
+        <w:t xml:space="preserve">Roles: </w:t>
+      </w:r>
+      <w:r>
+        <w:t>name</w:t>
+      </w:r>
+      <w:r>
+        <w:t xml:space="preserve"> [user, admin]</w:t>
+      </w:r>
+    </w:p>
+    <w:p>
+      <w:r>
         <w:lastRenderedPageBreak/>
-        <w:t>Users: name, email, password(hashed), [{role}]</w:t>
-      </w:r>
-      <w:r>
-        <w:t>, optional payment info(hashed)</w:t>
-      </w:r>
-    </w:p>
-    <w:p>
-      <w:r>
-        <w:t xml:space="preserve">Roles: </w:t>
-      </w:r>
-      <w:r>
-        <w:t>name</w:t>
-      </w:r>
-      <w:r>
-        <w:t xml:space="preserve"> [user, admin]</w:t>
-      </w:r>
-    </w:p>
-    <w:p>
-      <w:r>
         <w:t>Categories: name</w:t>
       </w:r>
     </w:p>
@@ -942,9 +915,18 @@
         <w:rPr>
           <w:highlight w:val="yellow"/>
         </w:rPr>
-        <w:t>Home page content (categories/items)</w:t>
-      </w:r>
-      <w:r>
+        <w:t>Home page content (categories/items</w:t>
+      </w:r>
+      <w:r>
+        <w:rPr>
+          <w:highlight w:val="yellow"/>
+        </w:rPr>
+        <w:t>)</w:t>
+      </w:r>
+      <w:r>
+        <w:rPr>
+          <w:highlight w:val="yellow"/>
+        </w:rPr>
         <w:t xml:space="preserve"> and tests</w:t>
       </w:r>
     </w:p>
@@ -957,39 +939,77 @@
       </w:r>
     </w:p>
     <w:p>
-      <w:r>
-        <w:t>Add autocomplete functionality</w:t>
-      </w:r>
-      <w:r>
-        <w:t xml:space="preserve"> &amp; </w:t>
-      </w:r>
-      <w:proofErr w:type="spellStart"/>
-      <w:r>
-        <w:rPr>
-          <w:highlight w:val="yellow"/>
-        </w:rPr>
-        <w:t>cleanup</w:t>
-      </w:r>
-      <w:proofErr w:type="spellEnd"/>
-      <w:r>
-        <w:rPr>
-          <w:highlight w:val="yellow"/>
-        </w:rPr>
-        <w:t xml:space="preserve"> categories</w:t>
-      </w:r>
-      <w:r>
-        <w:t xml:space="preserve">, </w:t>
-      </w:r>
-      <w:r>
-        <w:rPr>
-          <w:highlight w:val="yellow"/>
-        </w:rPr>
-        <w:t>refactor item cards for reuse</w:t>
-      </w:r>
-    </w:p>
-    <w:p>
-      <w:r>
-        <w:t>Add category slider</w:t>
+      <w:proofErr w:type="spellStart"/>
+      <w:r>
+        <w:rPr>
+          <w:highlight w:val="yellow"/>
+        </w:rPr>
+        <w:t>Cl</w:t>
+      </w:r>
+      <w:r>
+        <w:rPr>
+          <w:highlight w:val="yellow"/>
+        </w:rPr>
+        <w:t>eanup</w:t>
+      </w:r>
+      <w:proofErr w:type="spellEnd"/>
+      <w:r>
+        <w:rPr>
+          <w:highlight w:val="yellow"/>
+        </w:rPr>
+        <w:t xml:space="preserve"> </w:t>
+      </w:r>
+      <w:r>
+        <w:rPr>
+          <w:highlight w:val="yellow"/>
+        </w:rPr>
+        <w:t>categories</w:t>
+      </w:r>
+      <w:r>
+        <w:rPr>
+          <w:highlight w:val="yellow"/>
+        </w:rPr>
+        <w:t xml:space="preserve"> &amp;</w:t>
+      </w:r>
+      <w:r>
+        <w:rPr>
+          <w:highlight w:val="yellow"/>
+        </w:rPr>
+        <w:t xml:space="preserve">refactor </w:t>
+      </w:r>
+      <w:r>
+        <w:rPr>
+          <w:highlight w:val="yellow"/>
+        </w:rPr>
+        <w:t>item cards for reuse</w:t>
+      </w:r>
+    </w:p>
+    <w:p>
+      <w:r>
+        <w:rPr>
+          <w:highlight w:val="yellow"/>
+        </w:rPr>
+        <w:t xml:space="preserve">Add autocomplete </w:t>
+      </w:r>
+      <w:proofErr w:type="gramStart"/>
+      <w:r>
+        <w:rPr>
+          <w:highlight w:val="yellow"/>
+        </w:rPr>
+        <w:t xml:space="preserve">functionality  </w:t>
+      </w:r>
+      <w:r>
+        <w:rPr>
+          <w:highlight w:val="yellow"/>
+        </w:rPr>
+        <w:t>-</w:t>
+      </w:r>
+      <w:proofErr w:type="gramEnd"/>
+      <w:r>
+        <w:rPr>
+          <w:highlight w:val="yellow"/>
+        </w:rPr>
+        <w:t xml:space="preserve"> use AutoComplete from MUI</w:t>
       </w:r>
     </w:p>
     <w:p>
@@ -1015,6 +1035,11 @@
     <w:p>
       <w:r>
         <w:t>Fix Footer on main page</w:t>
+      </w:r>
+    </w:p>
+    <w:p>
+      <w:r>
+        <w:t>Flicker in search results</w:t>
       </w:r>
     </w:p>
     <w:p/>

</xml_diff>

<commit_message>
fix flicker in search results
</commit_message>
<xml_diff>
--- a/docs/Ecommerce Application Design.docx
+++ b/docs/Ecommerce Application Design.docx
@@ -996,13 +996,7 @@
         <w:rPr>
           <w:highlight w:val="yellow"/>
         </w:rPr>
-        <w:t xml:space="preserve">functionality  </w:t>
-      </w:r>
-      <w:r>
-        <w:rPr>
-          <w:highlight w:val="yellow"/>
-        </w:rPr>
-        <w:t>-</w:t>
+        <w:t>functionality  -</w:t>
       </w:r>
       <w:proofErr w:type="gramEnd"/>
       <w:r>
@@ -1039,8 +1033,39 @@
     </w:p>
     <w:p>
       <w:r>
+        <w:rPr>
+          <w:highlight w:val="yellow"/>
+        </w:rPr>
         <w:t>Flicker in search results</w:t>
       </w:r>
+      <w:r>
+        <w:rPr>
+          <w:highlight w:val="yellow"/>
+        </w:rPr>
+        <w:t xml:space="preserve"> -fixed by </w:t>
+      </w:r>
+      <w:proofErr w:type="spellStart"/>
+      <w:r>
+        <w:rPr>
+          <w:highlight w:val="yellow"/>
+        </w:rPr>
+        <w:t>useLayoutEffect</w:t>
+      </w:r>
+      <w:proofErr w:type="spellEnd"/>
+      <w:r>
+        <w:rPr>
+          <w:highlight w:val="yellow"/>
+        </w:rPr>
+        <w:t xml:space="preserve"> instead of </w:t>
+      </w:r>
+      <w:proofErr w:type="spellStart"/>
+      <w:r>
+        <w:rPr>
+          <w:highlight w:val="yellow"/>
+        </w:rPr>
+        <w:t>useEffect</w:t>
+      </w:r>
+      <w:proofErr w:type="spellEnd"/>
     </w:p>
     <w:p/>
     <w:p/>

</xml_diff>

<commit_message>
fix UI bugs - resize and overflow
</commit_message>
<xml_diff>
--- a/docs/Ecommerce Application Design.docx
+++ b/docs/Ecommerce Application Design.docx
@@ -1008,6 +1008,91 @@
     </w:p>
     <w:p>
       <w:r>
+        <w:rPr>
+          <w:highlight w:val="yellow"/>
+        </w:rPr>
+        <w:t xml:space="preserve">Bug - </w:t>
+      </w:r>
+      <w:r>
+        <w:rPr>
+          <w:highlight w:val="yellow"/>
+        </w:rPr>
+        <w:t xml:space="preserve">Flicker in search results -fixed by </w:t>
+      </w:r>
+      <w:proofErr w:type="spellStart"/>
+      <w:r>
+        <w:rPr>
+          <w:highlight w:val="yellow"/>
+        </w:rPr>
+        <w:t>useLayoutEffect</w:t>
+      </w:r>
+      <w:proofErr w:type="spellEnd"/>
+      <w:r>
+        <w:rPr>
+          <w:highlight w:val="yellow"/>
+        </w:rPr>
+        <w:t xml:space="preserve"> instead of </w:t>
+      </w:r>
+      <w:proofErr w:type="spellStart"/>
+      <w:r>
+        <w:rPr>
+          <w:highlight w:val="yellow"/>
+        </w:rPr>
+        <w:t>useEffect</w:t>
+      </w:r>
+      <w:proofErr w:type="spellEnd"/>
+    </w:p>
+    <w:p>
+      <w:r>
+        <w:rPr>
+          <w:highlight w:val="yellow"/>
+        </w:rPr>
+        <w:t xml:space="preserve">Fix UI </w:t>
+      </w:r>
+      <w:r>
+        <w:rPr>
+          <w:highlight w:val="yellow"/>
+        </w:rPr>
+        <w:t>Bugs:</w:t>
+      </w:r>
+      <w:r>
+        <w:rPr>
+          <w:highlight w:val="yellow"/>
+        </w:rPr>
+        <w:t xml:space="preserve"> </w:t>
+      </w:r>
+      <w:r>
+        <w:rPr>
+          <w:highlight w:val="yellow"/>
+        </w:rPr>
+        <w:t>Fix page resize</w:t>
+      </w:r>
+      <w:r>
+        <w:rPr>
+          <w:highlight w:val="yellow"/>
+        </w:rPr>
+        <w:t xml:space="preserve"> and </w:t>
+      </w:r>
+      <w:r>
+        <w:rPr>
+          <w:highlight w:val="yellow"/>
+        </w:rPr>
+        <w:t>Fix Footer on main page</w:t>
+      </w:r>
+      <w:r>
+        <w:rPr>
+          <w:highlight w:val="yellow"/>
+        </w:rPr>
+        <w:t>, use media query</w:t>
+      </w:r>
+    </w:p>
+    <w:p>
+      <w:r>
+        <w:t>Write complete UI tests - prepare for BDD for Cart functionality</w:t>
+      </w:r>
+    </w:p>
+    <w:p>
+      <w:r>
         <w:t>Create cart, add to cart</w:t>
       </w:r>
     </w:p>
@@ -1015,57 +1100,6 @@
       <w:r>
         <w:t>Create payment, delivery</w:t>
       </w:r>
-    </w:p>
-    <w:p>
-      <w:r>
-        <w:t>Bugs:</w:t>
-      </w:r>
-    </w:p>
-    <w:p>
-      <w:r>
-        <w:t>Fix page resize</w:t>
-      </w:r>
-    </w:p>
-    <w:p>
-      <w:r>
-        <w:t>Fix Footer on main page</w:t>
-      </w:r>
-    </w:p>
-    <w:p>
-      <w:r>
-        <w:rPr>
-          <w:highlight w:val="yellow"/>
-        </w:rPr>
-        <w:t>Flicker in search results</w:t>
-      </w:r>
-      <w:r>
-        <w:rPr>
-          <w:highlight w:val="yellow"/>
-        </w:rPr>
-        <w:t xml:space="preserve"> -fixed by </w:t>
-      </w:r>
-      <w:proofErr w:type="spellStart"/>
-      <w:r>
-        <w:rPr>
-          <w:highlight w:val="yellow"/>
-        </w:rPr>
-        <w:t>useLayoutEffect</w:t>
-      </w:r>
-      <w:proofErr w:type="spellEnd"/>
-      <w:r>
-        <w:rPr>
-          <w:highlight w:val="yellow"/>
-        </w:rPr>
-        <w:t xml:space="preserve"> instead of </w:t>
-      </w:r>
-      <w:proofErr w:type="spellStart"/>
-      <w:r>
-        <w:rPr>
-          <w:highlight w:val="yellow"/>
-        </w:rPr>
-        <w:t>useEffect</w:t>
-      </w:r>
-      <w:proofErr w:type="spellEnd"/>
     </w:p>
     <w:p/>
     <w:p/>
@@ -1073,6 +1107,7 @@
     <w:p/>
     <w:p>
       <w:r>
+        <w:lastRenderedPageBreak/>
         <w:tab/>
       </w:r>
     </w:p>

</xml_diff>

<commit_message>
add more test cases for UI
</commit_message>
<xml_diff>
--- a/docs/Ecommerce Application Design.docx
+++ b/docs/Ecommerce Application Design.docx
@@ -12,102 +12,121 @@
     </w:p>
     <w:p>
       <w:r>
-        <w:t xml:space="preserve">Sell </w:t>
-      </w:r>
-      <w:proofErr w:type="spellStart"/>
-      <w:r>
-        <w:t>zhu</w:t>
-      </w:r>
-      <w:proofErr w:type="spellEnd"/>
+        <w:t xml:space="preserve">Sell zhu zhu pets – </w:t>
+      </w:r>
+      <w:r>
+        <w:t xml:space="preserve">categories: </w:t>
+      </w:r>
+      <w:r>
+        <w:t>series 1 to 7, special ed</w:t>
+      </w:r>
+      <w:r>
+        <w:t>ition</w:t>
+      </w:r>
+    </w:p>
+    <w:p>
+      <w:r>
+        <w:t>Work to complete:</w:t>
+      </w:r>
+    </w:p>
+    <w:p>
+      <w:pPr>
+        <w:pStyle w:val="Heading2"/>
+      </w:pPr>
+      <w:r>
+        <w:t>Design</w:t>
+      </w:r>
+    </w:p>
+    <w:p>
+      <w:r>
+        <w:t>Sketch wireframes: done</w:t>
+      </w:r>
+    </w:p>
+    <w:p>
+      <w:r>
+        <w:t>Determine major endpoints: done</w:t>
+      </w:r>
+    </w:p>
+    <w:p>
+      <w:pPr>
+        <w:ind w:left="720"/>
+      </w:pPr>
+      <w:r>
+        <w:t>Home</w:t>
+      </w:r>
+    </w:p>
+    <w:p>
+      <w:pPr>
+        <w:ind w:left="720"/>
+        <w:rPr>
+          <w:highlight w:val="yellow"/>
+        </w:rPr>
+      </w:pPr>
+      <w:r>
+        <w:rPr>
+          <w:highlight w:val="yellow"/>
+        </w:rPr>
+        <w:t>Menu/Categories</w:t>
+      </w:r>
+      <w:r>
+        <w:rPr>
+          <w:highlight w:val="yellow"/>
+        </w:rPr>
+        <w:t xml:space="preserve"> (get)</w:t>
+      </w:r>
+    </w:p>
+    <w:p>
+      <w:pPr>
+        <w:ind w:left="720"/>
+      </w:pPr>
+      <w:r>
+        <w:rPr>
+          <w:highlight w:val="yellow"/>
+        </w:rPr>
+        <w:t>Menu/Search</w:t>
+      </w:r>
       <w:r>
         <w:t xml:space="preserve"> </w:t>
       </w:r>
-      <w:proofErr w:type="spellStart"/>
-      <w:r>
-        <w:t>zhu</w:t>
-      </w:r>
-      <w:proofErr w:type="spellEnd"/>
-      <w:r>
-        <w:t xml:space="preserve"> pets – </w:t>
-      </w:r>
-      <w:r>
-        <w:t xml:space="preserve">categories: </w:t>
-      </w:r>
-      <w:r>
-        <w:t>series 1 to 7, special ed</w:t>
-      </w:r>
-      <w:r>
-        <w:t>ition</w:t>
-      </w:r>
-    </w:p>
-    <w:p>
-      <w:r>
-        <w:t>Work to complete:</w:t>
-      </w:r>
-    </w:p>
-    <w:p>
-      <w:pPr>
-        <w:pStyle w:val="Heading2"/>
-      </w:pPr>
-      <w:r>
-        <w:t>Design</w:t>
-      </w:r>
-    </w:p>
-    <w:p>
-      <w:r>
-        <w:t>Sketch wireframes: done</w:t>
-      </w:r>
-    </w:p>
-    <w:p>
-      <w:r>
-        <w:t>Determine major endpoints: done</w:t>
-      </w:r>
     </w:p>
     <w:p>
       <w:pPr>
         <w:ind w:left="720"/>
       </w:pPr>
       <w:r>
-        <w:t>Home</w:t>
+        <w:rPr>
+          <w:highlight w:val="yellow"/>
+        </w:rPr>
+        <w:t>User</w:t>
+      </w:r>
+      <w:r>
+        <w:rPr>
+          <w:highlight w:val="yellow"/>
+        </w:rPr>
+        <w:t>/signup</w:t>
+      </w:r>
+      <w:r>
+        <w:rPr>
+          <w:highlight w:val="yellow"/>
+        </w:rPr>
+        <w:t xml:space="preserve"> (</w:t>
+      </w:r>
+      <w:r>
+        <w:rPr>
+          <w:highlight w:val="yellow"/>
+        </w:rPr>
+        <w:t>post</w:t>
+      </w:r>
+      <w:r>
+        <w:rPr>
+          <w:highlight w:val="yellow"/>
+        </w:rPr>
+        <w:t>)</w:t>
       </w:r>
     </w:p>
     <w:p>
       <w:pPr>
         <w:ind w:left="720"/>
-        <w:rPr>
-          <w:highlight w:val="yellow"/>
-        </w:rPr>
-      </w:pPr>
-      <w:r>
-        <w:rPr>
-          <w:highlight w:val="yellow"/>
-        </w:rPr>
-        <w:t>Menu/Categories</w:t>
-      </w:r>
-      <w:r>
-        <w:rPr>
-          <w:highlight w:val="yellow"/>
-        </w:rPr>
-        <w:t xml:space="preserve"> (get)</w:t>
-      </w:r>
-    </w:p>
-    <w:p>
-      <w:pPr>
-        <w:ind w:left="720"/>
-      </w:pPr>
-      <w:r>
-        <w:rPr>
-          <w:highlight w:val="yellow"/>
-        </w:rPr>
-        <w:t>Menu/Search</w:t>
-      </w:r>
-      <w:r>
-        <w:t xml:space="preserve"> </w:t>
-      </w:r>
-    </w:p>
-    <w:p>
-      <w:pPr>
-        <w:ind w:left="720"/>
       </w:pPr>
       <w:r>
         <w:rPr>
@@ -119,51 +138,8 @@
         <w:rPr>
           <w:highlight w:val="yellow"/>
         </w:rPr>
-        <w:t>/signup</w:t>
-      </w:r>
-      <w:r>
-        <w:rPr>
-          <w:highlight w:val="yellow"/>
-        </w:rPr>
-        <w:t xml:space="preserve"> (</w:t>
-      </w:r>
-      <w:r>
-        <w:rPr>
-          <w:highlight w:val="yellow"/>
-        </w:rPr>
-        <w:t>post</w:t>
-      </w:r>
-      <w:r>
-        <w:rPr>
-          <w:highlight w:val="yellow"/>
-        </w:rPr>
-        <w:t>)</w:t>
-      </w:r>
-    </w:p>
-    <w:p>
-      <w:pPr>
-        <w:ind w:left="720"/>
-      </w:pPr>
-      <w:r>
-        <w:rPr>
-          <w:highlight w:val="yellow"/>
-        </w:rPr>
-        <w:t>User</w:t>
-      </w:r>
-      <w:r>
-        <w:rPr>
-          <w:highlight w:val="yellow"/>
-        </w:rPr>
-        <w:t>/</w:t>
-      </w:r>
-      <w:proofErr w:type="spellStart"/>
-      <w:r>
-        <w:rPr>
-          <w:highlight w:val="yellow"/>
-        </w:rPr>
-        <w:t>signin</w:t>
-      </w:r>
-      <w:proofErr w:type="spellEnd"/>
+        <w:t>/signin</w:t>
+      </w:r>
       <w:r>
         <w:rPr>
           <w:highlight w:val="yellow"/>
@@ -369,39 +345,18 @@
     </w:p>
     <w:p>
       <w:r>
-        <w:t>home&gt; categories&gt; item&gt;add to cart&gt;</w:t>
-      </w:r>
-      <w:proofErr w:type="spellStart"/>
-      <w:r>
-        <w:t>signin</w:t>
-      </w:r>
-      <w:proofErr w:type="spellEnd"/>
-      <w:r>
-        <w:t>&gt; browse&gt;add to cart&gt;checkout</w:t>
-      </w:r>
-      <w:r>
-        <w:t>&gt;</w:t>
-      </w:r>
-      <w:proofErr w:type="spellStart"/>
-      <w:r>
-        <w:t>signout</w:t>
-      </w:r>
-      <w:proofErr w:type="spellEnd"/>
+        <w:t>home&gt; categories&gt; item&gt;add to cart&gt;signin&gt; browse&gt;add to cart&gt;checkout</w:t>
+      </w:r>
+      <w:r>
+        <w:t>&gt;signout</w:t>
+      </w:r>
     </w:p>
     <w:p>
       <w:r>
         <w:t>home&gt;</w:t>
       </w:r>
       <w:r>
-        <w:t>search&gt;item&gt;add to cart&gt;signup&gt;</w:t>
-      </w:r>
-      <w:proofErr w:type="spellStart"/>
-      <w:r>
-        <w:t>signin</w:t>
-      </w:r>
-      <w:proofErr w:type="spellEnd"/>
-      <w:r>
-        <w:t xml:space="preserve">&gt; </w:t>
+        <w:t xml:space="preserve">search&gt;item&gt;add to cart&gt;signup&gt;signin&gt; </w:t>
       </w:r>
       <w:r>
         <w:t>info pages&gt;</w:t>
@@ -410,13 +365,8 @@
         <w:t>checkout</w:t>
       </w:r>
       <w:r>
-        <w:t>&gt;</w:t>
-      </w:r>
-      <w:proofErr w:type="spellStart"/>
-      <w:r>
-        <w:t>signout</w:t>
-      </w:r>
-      <w:proofErr w:type="spellEnd"/>
+        <w:t>&gt;signout</w:t>
+      </w:r>
     </w:p>
     <w:p>
       <w:r>
@@ -490,69 +440,13 @@
         <w:rPr>
           <w:highlight w:val="yellow"/>
         </w:rPr>
-        <w:t xml:space="preserve">Technology: express, </w:t>
-      </w:r>
-      <w:proofErr w:type="spellStart"/>
-      <w:r>
-        <w:rPr>
-          <w:highlight w:val="yellow"/>
-        </w:rPr>
-        <w:t>cors</w:t>
-      </w:r>
-      <w:proofErr w:type="spellEnd"/>
-      <w:r>
-        <w:rPr>
-          <w:highlight w:val="yellow"/>
-        </w:rPr>
-        <w:t xml:space="preserve">, mongoose, </w:t>
-      </w:r>
-      <w:proofErr w:type="spellStart"/>
-      <w:r>
-        <w:rPr>
-          <w:highlight w:val="yellow"/>
-        </w:rPr>
-        <w:t>bcrypt</w:t>
-      </w:r>
-      <w:proofErr w:type="spellEnd"/>
-      <w:r>
-        <w:rPr>
-          <w:highlight w:val="yellow"/>
-        </w:rPr>
-        <w:t xml:space="preserve">, </w:t>
-      </w:r>
-      <w:proofErr w:type="spellStart"/>
-      <w:r>
-        <w:rPr>
-          <w:highlight w:val="yellow"/>
-        </w:rPr>
-        <w:t>jsonwebtoken</w:t>
-      </w:r>
-      <w:proofErr w:type="spellEnd"/>
-      <w:r>
-        <w:rPr>
-          <w:highlight w:val="yellow"/>
-        </w:rPr>
-        <w:t>, cookie-session</w:t>
-      </w:r>
-      <w:r>
-        <w:rPr>
-          <w:highlight w:val="yellow"/>
-        </w:rPr>
-        <w:t>, [</w:t>
-      </w:r>
-      <w:proofErr w:type="spellStart"/>
-      <w:r>
-        <w:rPr>
-          <w:highlight w:val="yellow"/>
-        </w:rPr>
-        <w:t>paypal</w:t>
-      </w:r>
-      <w:proofErr w:type="spellEnd"/>
-      <w:r>
-        <w:rPr>
-          <w:highlight w:val="yellow"/>
-        </w:rPr>
-        <w:t>, stripe]?</w:t>
+        <w:t>Technology: express, cors, mongoose, bcrypt, jsonwebtoken, cookie-session</w:t>
+      </w:r>
+      <w:r>
+        <w:rPr>
+          <w:highlight w:val="yellow"/>
+        </w:rPr>
+        <w:t>, [paypal, stripe]?</w:t>
       </w:r>
     </w:p>
     <w:p>
@@ -566,58 +460,14 @@
           <w:highlight w:val="yellow"/>
         </w:rPr>
         <w:tab/>
-        <w:t xml:space="preserve">Dev: </w:t>
-      </w:r>
-      <w:proofErr w:type="spellStart"/>
-      <w:r>
-        <w:rPr>
-          <w:highlight w:val="yellow"/>
-        </w:rPr>
-        <w:t>dotenv</w:t>
-      </w:r>
-      <w:proofErr w:type="spellEnd"/>
-      <w:r>
-        <w:rPr>
-          <w:highlight w:val="yellow"/>
-        </w:rPr>
-        <w:t xml:space="preserve">, jest, </w:t>
-      </w:r>
-      <w:proofErr w:type="spellStart"/>
-      <w:r>
-        <w:rPr>
-          <w:highlight w:val="yellow"/>
-        </w:rPr>
-        <w:t>supertest</w:t>
-      </w:r>
-      <w:proofErr w:type="spellEnd"/>
-      <w:r>
-        <w:rPr>
-          <w:highlight w:val="yellow"/>
-        </w:rPr>
-        <w:t xml:space="preserve">, </w:t>
-      </w:r>
-      <w:proofErr w:type="spellStart"/>
-      <w:r>
-        <w:rPr>
-          <w:highlight w:val="yellow"/>
-        </w:rPr>
-        <w:t>nodemon</w:t>
-      </w:r>
-      <w:proofErr w:type="spellEnd"/>
-      <w:r>
-        <w:rPr>
-          <w:highlight w:val="yellow"/>
-        </w:rPr>
-        <w:t xml:space="preserve">, </w:t>
-      </w:r>
-      <w:proofErr w:type="spellStart"/>
-      <w:r>
-        <w:rPr>
-          <w:highlight w:val="yellow"/>
-        </w:rPr>
-        <w:t>eslint</w:t>
-      </w:r>
-      <w:proofErr w:type="spellEnd"/>
+        <w:t>Dev: dotenv, jest, supertest, nodemon</w:t>
+      </w:r>
+      <w:r>
+        <w:rPr>
+          <w:highlight w:val="yellow"/>
+        </w:rPr>
+        <w:t>, eslint</w:t>
+      </w:r>
     </w:p>
     <w:p>
       <w:pPr>
@@ -643,7 +493,6 @@
         </w:rPr>
         <w:t xml:space="preserve">project with </w:t>
       </w:r>
-      <w:proofErr w:type="spellStart"/>
       <w:r>
         <w:rPr>
           <w:highlight w:val="yellow"/>
@@ -656,7 +505,6 @@
         </w:rPr>
         <w:t>db</w:t>
       </w:r>
-      <w:proofErr w:type="spellEnd"/>
     </w:p>
     <w:p>
       <w:pPr>
@@ -730,14 +578,7 @@
         <w:rPr>
           <w:highlight w:val="yellow"/>
         </w:rPr>
-        <w:t>/</w:t>
-      </w:r>
-      <w:proofErr w:type="spellStart"/>
-      <w:r>
-        <w:rPr>
-          <w:highlight w:val="yellow"/>
-        </w:rPr>
-        <w:t>sign</w:t>
+        <w:t>/sign</w:t>
       </w:r>
       <w:r>
         <w:rPr>
@@ -745,35 +586,18 @@
         </w:rPr>
         <w:t>in</w:t>
       </w:r>
-      <w:proofErr w:type="spellEnd"/>
-      <w:r>
-        <w:rPr>
-          <w:highlight w:val="yellow"/>
-        </w:rPr>
-        <w:t>/</w:t>
-      </w:r>
-      <w:proofErr w:type="spellStart"/>
-      <w:r>
-        <w:rPr>
-          <w:highlight w:val="yellow"/>
-        </w:rPr>
-        <w:t>signout</w:t>
-      </w:r>
-      <w:proofErr w:type="spellEnd"/>
-      <w:r>
-        <w:rPr>
-          <w:highlight w:val="yellow"/>
-        </w:rPr>
-        <w:t xml:space="preserve"> with JWT and </w:t>
-      </w:r>
-      <w:proofErr w:type="spellStart"/>
+      <w:r>
+        <w:rPr>
+          <w:highlight w:val="yellow"/>
+        </w:rPr>
+        <w:t xml:space="preserve">/signout with JWT and </w:t>
+      </w:r>
       <w:r>
         <w:rPr>
           <w:highlight w:val="yellow"/>
         </w:rPr>
         <w:t>htmlcookie</w:t>
       </w:r>
-      <w:proofErr w:type="spellEnd"/>
       <w:r>
         <w:rPr>
           <w:highlight w:val="yellow"/>
@@ -797,21 +621,7 @@
         <w:rPr>
           <w:highlight w:val="yellow"/>
         </w:rPr>
-        <w:t xml:space="preserve">Add </w:t>
-      </w:r>
-      <w:proofErr w:type="spellStart"/>
-      <w:r>
-        <w:rPr>
-          <w:highlight w:val="yellow"/>
-        </w:rPr>
-        <w:t>cors</w:t>
-      </w:r>
-      <w:proofErr w:type="spellEnd"/>
-      <w:r>
-        <w:rPr>
-          <w:highlight w:val="yellow"/>
-        </w:rPr>
-        <w:t xml:space="preserve"> support</w:t>
+        <w:t>Add cors support</w:t>
       </w:r>
     </w:p>
     <w:p>
@@ -939,7 +749,6 @@
       </w:r>
     </w:p>
     <w:p>
-      <w:proofErr w:type="spellStart"/>
       <w:r>
         <w:rPr>
           <w:highlight w:val="yellow"/>
@@ -950,145 +759,91 @@
         <w:rPr>
           <w:highlight w:val="yellow"/>
         </w:rPr>
-        <w:t>eanup</w:t>
-      </w:r>
-      <w:proofErr w:type="spellEnd"/>
-      <w:r>
-        <w:rPr>
-          <w:highlight w:val="yellow"/>
-        </w:rPr>
+        <w:t xml:space="preserve">eanup </w:t>
+      </w:r>
+      <w:r>
+        <w:rPr>
+          <w:highlight w:val="yellow"/>
+        </w:rPr>
+        <w:t>categories</w:t>
+      </w:r>
+      <w:r>
+        <w:rPr>
+          <w:highlight w:val="yellow"/>
+        </w:rPr>
+        <w:t xml:space="preserve"> &amp;</w:t>
+      </w:r>
+      <w:r>
+        <w:rPr>
+          <w:highlight w:val="yellow"/>
+        </w:rPr>
+        <w:t xml:space="preserve">refactor </w:t>
+      </w:r>
+      <w:r>
+        <w:rPr>
+          <w:highlight w:val="yellow"/>
+        </w:rPr>
+        <w:t>item cards for reuse</w:t>
+      </w:r>
+    </w:p>
+    <w:p>
+      <w:r>
+        <w:rPr>
+          <w:highlight w:val="yellow"/>
+        </w:rPr>
+        <w:t>Add autocomplete functionality  - use AutoComplete from MUI</w:t>
+      </w:r>
+    </w:p>
+    <w:p>
+      <w:r>
+        <w:rPr>
+          <w:highlight w:val="yellow"/>
+        </w:rPr>
+        <w:t xml:space="preserve">Bug - </w:t>
+      </w:r>
+      <w:r>
+        <w:rPr>
+          <w:highlight w:val="yellow"/>
+        </w:rPr>
+        <w:t>Flicker in search results -fixed by useLayoutEffect instead of useEffect</w:t>
+      </w:r>
+    </w:p>
+    <w:p>
+      <w:r>
+        <w:rPr>
+          <w:highlight w:val="yellow"/>
+        </w:rPr>
+        <w:t>Fix UI Bugs: Fix page resize and Fix Footer on main page, use media query</w:t>
+      </w:r>
+    </w:p>
+    <w:p>
+      <w:r>
+        <w:rPr>
+          <w:highlight w:val="yellow"/>
+        </w:rPr>
+        <w:t>CI/CD on Render</w:t>
+      </w:r>
+    </w:p>
+    <w:p>
+      <w:r>
+        <w:rPr>
+          <w:highlight w:val="yellow"/>
+        </w:rPr>
+        <w:t>Complete</w:t>
+      </w:r>
+      <w:r>
+        <w:rPr>
+          <w:highlight w:val="yellow"/>
+        </w:rPr>
+        <w:t xml:space="preserve"> UI tests</w:t>
+      </w:r>
+      <w:r>
         <w:t xml:space="preserve"> </w:t>
       </w:r>
-      <w:r>
-        <w:rPr>
-          <w:highlight w:val="yellow"/>
-        </w:rPr>
-        <w:t>categories</w:t>
-      </w:r>
-      <w:r>
-        <w:rPr>
-          <w:highlight w:val="yellow"/>
-        </w:rPr>
-        <w:t xml:space="preserve"> &amp;</w:t>
-      </w:r>
-      <w:r>
-        <w:rPr>
-          <w:highlight w:val="yellow"/>
-        </w:rPr>
-        <w:t xml:space="preserve">refactor </w:t>
-      </w:r>
-      <w:r>
-        <w:rPr>
-          <w:highlight w:val="yellow"/>
-        </w:rPr>
-        <w:t>item cards for reuse</w:t>
-      </w:r>
-    </w:p>
-    <w:p>
-      <w:r>
-        <w:rPr>
-          <w:highlight w:val="yellow"/>
-        </w:rPr>
-        <w:t xml:space="preserve">Add autocomplete </w:t>
-      </w:r>
-      <w:proofErr w:type="gramStart"/>
-      <w:r>
-        <w:rPr>
-          <w:highlight w:val="yellow"/>
-        </w:rPr>
-        <w:t>functionality  -</w:t>
-      </w:r>
-      <w:proofErr w:type="gramEnd"/>
-      <w:r>
-        <w:rPr>
-          <w:highlight w:val="yellow"/>
-        </w:rPr>
-        <w:t xml:space="preserve"> use AutoComplete from MUI</w:t>
-      </w:r>
-    </w:p>
-    <w:p>
-      <w:r>
-        <w:rPr>
-          <w:highlight w:val="yellow"/>
-        </w:rPr>
-        <w:t xml:space="preserve">Bug - </w:t>
-      </w:r>
-      <w:r>
-        <w:rPr>
-          <w:highlight w:val="yellow"/>
-        </w:rPr>
-        <w:t xml:space="preserve">Flicker in search results -fixed by </w:t>
-      </w:r>
-      <w:proofErr w:type="spellStart"/>
-      <w:r>
-        <w:rPr>
-          <w:highlight w:val="yellow"/>
-        </w:rPr>
-        <w:t>useLayoutEffect</w:t>
-      </w:r>
-      <w:proofErr w:type="spellEnd"/>
-      <w:r>
-        <w:rPr>
-          <w:highlight w:val="yellow"/>
-        </w:rPr>
-        <w:t xml:space="preserve"> instead of </w:t>
-      </w:r>
-      <w:proofErr w:type="spellStart"/>
-      <w:r>
-        <w:rPr>
-          <w:highlight w:val="yellow"/>
-        </w:rPr>
-        <w:t>useEffect</w:t>
-      </w:r>
-      <w:proofErr w:type="spellEnd"/>
-    </w:p>
-    <w:p>
-      <w:r>
-        <w:rPr>
-          <w:highlight w:val="yellow"/>
-        </w:rPr>
-        <w:t xml:space="preserve">Fix UI </w:t>
-      </w:r>
-      <w:r>
-        <w:rPr>
-          <w:highlight w:val="yellow"/>
-        </w:rPr>
-        <w:t>Bugs:</w:t>
-      </w:r>
-      <w:r>
-        <w:rPr>
-          <w:highlight w:val="yellow"/>
-        </w:rPr>
-        <w:t xml:space="preserve"> </w:t>
-      </w:r>
-      <w:r>
-        <w:rPr>
-          <w:highlight w:val="yellow"/>
-        </w:rPr>
-        <w:t>Fix page resize</w:t>
-      </w:r>
-      <w:r>
-        <w:rPr>
-          <w:highlight w:val="yellow"/>
-        </w:rPr>
-        <w:t xml:space="preserve"> and </w:t>
-      </w:r>
-      <w:r>
-        <w:rPr>
-          <w:highlight w:val="yellow"/>
-        </w:rPr>
-        <w:t>Fix Footer on main page</w:t>
-      </w:r>
-      <w:r>
-        <w:rPr>
-          <w:highlight w:val="yellow"/>
-        </w:rPr>
-        <w:t>, use media query</w:t>
-      </w:r>
-    </w:p>
-    <w:p>
-      <w:r>
-        <w:t>Write complete UI tests - prepare for BDD for Cart functionality</w:t>
+    </w:p>
+    <w:p>
+      <w:r>
+        <w:t>prepare BDD for Cart functionality</w:t>
       </w:r>
     </w:p>
     <w:p>
@@ -1107,7 +862,6 @@
     <w:p/>
     <w:p>
       <w:r>
-        <w:lastRenderedPageBreak/>
         <w:tab/>
       </w:r>
     </w:p>

</xml_diff>

<commit_message>
enhance mobile view experience
</commit_message>
<xml_diff>
--- a/docs/Ecommerce Application Design.docx
+++ b/docs/Ecommerce Application Design.docx
@@ -12,7 +12,23 @@
     </w:p>
     <w:p>
       <w:r>
-        <w:t xml:space="preserve">Sell zhu zhu pets – </w:t>
+        <w:t xml:space="preserve">Sell </w:t>
+      </w:r>
+      <w:proofErr w:type="spellStart"/>
+      <w:r>
+        <w:t>zhu</w:t>
+      </w:r>
+      <w:proofErr w:type="spellEnd"/>
+      <w:r>
+        <w:t xml:space="preserve"> </w:t>
+      </w:r>
+      <w:proofErr w:type="spellStart"/>
+      <w:r>
+        <w:t>zhu</w:t>
+      </w:r>
+      <w:proofErr w:type="spellEnd"/>
+      <w:r>
+        <w:t xml:space="preserve"> pets – </w:t>
       </w:r>
       <w:r>
         <w:t xml:space="preserve">categories: </w:t>
@@ -138,8 +154,16 @@
         <w:rPr>
           <w:highlight w:val="yellow"/>
         </w:rPr>
-        <w:t>/signin</w:t>
-      </w:r>
+        <w:t>/</w:t>
+      </w:r>
+      <w:proofErr w:type="spellStart"/>
+      <w:r>
+        <w:rPr>
+          <w:highlight w:val="yellow"/>
+        </w:rPr>
+        <w:t>signin</w:t>
+      </w:r>
+      <w:proofErr w:type="spellEnd"/>
       <w:r>
         <w:rPr>
           <w:highlight w:val="yellow"/>
@@ -345,18 +369,39 @@
     </w:p>
     <w:p>
       <w:r>
-        <w:t>home&gt; categories&gt; item&gt;add to cart&gt;signin&gt; browse&gt;add to cart&gt;checkout</w:t>
-      </w:r>
-      <w:r>
-        <w:t>&gt;signout</w:t>
-      </w:r>
+        <w:t>home&gt; categories&gt; item&gt;add to cart&gt;</w:t>
+      </w:r>
+      <w:proofErr w:type="spellStart"/>
+      <w:r>
+        <w:t>signin</w:t>
+      </w:r>
+      <w:proofErr w:type="spellEnd"/>
+      <w:r>
+        <w:t>&gt; browse&gt;add to cart&gt;checkout</w:t>
+      </w:r>
+      <w:r>
+        <w:t>&gt;</w:t>
+      </w:r>
+      <w:proofErr w:type="spellStart"/>
+      <w:r>
+        <w:t>signout</w:t>
+      </w:r>
+      <w:proofErr w:type="spellEnd"/>
     </w:p>
     <w:p>
       <w:r>
         <w:t>home&gt;</w:t>
       </w:r>
       <w:r>
-        <w:t xml:space="preserve">search&gt;item&gt;add to cart&gt;signup&gt;signin&gt; </w:t>
+        <w:t>search&gt;item&gt;add to cart&gt;signup&gt;</w:t>
+      </w:r>
+      <w:proofErr w:type="spellStart"/>
+      <w:r>
+        <w:t>signin</w:t>
+      </w:r>
+      <w:proofErr w:type="spellEnd"/>
+      <w:r>
+        <w:t xml:space="preserve">&gt; </w:t>
       </w:r>
       <w:r>
         <w:t>info pages&gt;</w:t>
@@ -365,8 +410,13 @@
         <w:t>checkout</w:t>
       </w:r>
       <w:r>
-        <w:t>&gt;signout</w:t>
-      </w:r>
+        <w:t>&gt;</w:t>
+      </w:r>
+      <w:proofErr w:type="spellStart"/>
+      <w:r>
+        <w:t>signout</w:t>
+      </w:r>
+      <w:proofErr w:type="spellEnd"/>
     </w:p>
     <w:p>
       <w:r>
@@ -440,13 +490,69 @@
         <w:rPr>
           <w:highlight w:val="yellow"/>
         </w:rPr>
-        <w:t>Technology: express, cors, mongoose, bcrypt, jsonwebtoken, cookie-session</w:t>
-      </w:r>
-      <w:r>
-        <w:rPr>
-          <w:highlight w:val="yellow"/>
-        </w:rPr>
-        <w:t>, [paypal, stripe]?</w:t>
+        <w:t xml:space="preserve">Technology: express, </w:t>
+      </w:r>
+      <w:proofErr w:type="spellStart"/>
+      <w:r>
+        <w:rPr>
+          <w:highlight w:val="yellow"/>
+        </w:rPr>
+        <w:t>cors</w:t>
+      </w:r>
+      <w:proofErr w:type="spellEnd"/>
+      <w:r>
+        <w:rPr>
+          <w:highlight w:val="yellow"/>
+        </w:rPr>
+        <w:t xml:space="preserve">, mongoose, </w:t>
+      </w:r>
+      <w:proofErr w:type="spellStart"/>
+      <w:r>
+        <w:rPr>
+          <w:highlight w:val="yellow"/>
+        </w:rPr>
+        <w:t>bcrypt</w:t>
+      </w:r>
+      <w:proofErr w:type="spellEnd"/>
+      <w:r>
+        <w:rPr>
+          <w:highlight w:val="yellow"/>
+        </w:rPr>
+        <w:t xml:space="preserve">, </w:t>
+      </w:r>
+      <w:proofErr w:type="spellStart"/>
+      <w:r>
+        <w:rPr>
+          <w:highlight w:val="yellow"/>
+        </w:rPr>
+        <w:t>jsonwebtoken</w:t>
+      </w:r>
+      <w:proofErr w:type="spellEnd"/>
+      <w:r>
+        <w:rPr>
+          <w:highlight w:val="yellow"/>
+        </w:rPr>
+        <w:t>, cookie-session</w:t>
+      </w:r>
+      <w:r>
+        <w:rPr>
+          <w:highlight w:val="yellow"/>
+        </w:rPr>
+        <w:t>, [</w:t>
+      </w:r>
+      <w:proofErr w:type="spellStart"/>
+      <w:r>
+        <w:rPr>
+          <w:highlight w:val="yellow"/>
+        </w:rPr>
+        <w:t>paypal</w:t>
+      </w:r>
+      <w:proofErr w:type="spellEnd"/>
+      <w:r>
+        <w:rPr>
+          <w:highlight w:val="yellow"/>
+        </w:rPr>
+        <w:t>, stripe]?</w:t>
       </w:r>
     </w:p>
     <w:p>
@@ -460,14 +566,58 @@
           <w:highlight w:val="yellow"/>
         </w:rPr>
         <w:tab/>
-        <w:t>Dev: dotenv, jest, supertest, nodemon</w:t>
-      </w:r>
-      <w:r>
-        <w:rPr>
-          <w:highlight w:val="yellow"/>
-        </w:rPr>
-        <w:t>, eslint</w:t>
-      </w:r>
+        <w:t xml:space="preserve">Dev: </w:t>
+      </w:r>
+      <w:proofErr w:type="spellStart"/>
+      <w:r>
+        <w:rPr>
+          <w:highlight w:val="yellow"/>
+        </w:rPr>
+        <w:t>dotenv</w:t>
+      </w:r>
+      <w:proofErr w:type="spellEnd"/>
+      <w:r>
+        <w:rPr>
+          <w:highlight w:val="yellow"/>
+        </w:rPr>
+        <w:t xml:space="preserve">, jest, </w:t>
+      </w:r>
+      <w:proofErr w:type="spellStart"/>
+      <w:r>
+        <w:rPr>
+          <w:highlight w:val="yellow"/>
+        </w:rPr>
+        <w:t>supertest</w:t>
+      </w:r>
+      <w:proofErr w:type="spellEnd"/>
+      <w:r>
+        <w:rPr>
+          <w:highlight w:val="yellow"/>
+        </w:rPr>
+        <w:t xml:space="preserve">, </w:t>
+      </w:r>
+      <w:proofErr w:type="spellStart"/>
+      <w:r>
+        <w:rPr>
+          <w:highlight w:val="yellow"/>
+        </w:rPr>
+        <w:t>nodemon</w:t>
+      </w:r>
+      <w:proofErr w:type="spellEnd"/>
+      <w:r>
+        <w:rPr>
+          <w:highlight w:val="yellow"/>
+        </w:rPr>
+        <w:t xml:space="preserve">, </w:t>
+      </w:r>
+      <w:proofErr w:type="spellStart"/>
+      <w:r>
+        <w:rPr>
+          <w:highlight w:val="yellow"/>
+        </w:rPr>
+        <w:t>eslint</w:t>
+      </w:r>
+      <w:proofErr w:type="spellEnd"/>
     </w:p>
     <w:p>
       <w:pPr>
@@ -493,6 +643,7 @@
         </w:rPr>
         <w:t xml:space="preserve">project with </w:t>
       </w:r>
+      <w:proofErr w:type="spellStart"/>
       <w:r>
         <w:rPr>
           <w:highlight w:val="yellow"/>
@@ -505,6 +656,7 @@
         </w:rPr>
         <w:t>db</w:t>
       </w:r>
+      <w:proofErr w:type="spellEnd"/>
     </w:p>
     <w:p>
       <w:pPr>
@@ -578,7 +730,14 @@
         <w:rPr>
           <w:highlight w:val="yellow"/>
         </w:rPr>
-        <w:t>/sign</w:t>
+        <w:t>/</w:t>
+      </w:r>
+      <w:proofErr w:type="spellStart"/>
+      <w:r>
+        <w:rPr>
+          <w:highlight w:val="yellow"/>
+        </w:rPr>
+        <w:t>sign</w:t>
       </w:r>
       <w:r>
         <w:rPr>
@@ -586,18 +745,35 @@
         </w:rPr>
         <w:t>in</w:t>
       </w:r>
-      <w:r>
-        <w:rPr>
-          <w:highlight w:val="yellow"/>
-        </w:rPr>
-        <w:t xml:space="preserve">/signout with JWT and </w:t>
-      </w:r>
+      <w:proofErr w:type="spellEnd"/>
+      <w:r>
+        <w:rPr>
+          <w:highlight w:val="yellow"/>
+        </w:rPr>
+        <w:t>/</w:t>
+      </w:r>
+      <w:proofErr w:type="spellStart"/>
+      <w:r>
+        <w:rPr>
+          <w:highlight w:val="yellow"/>
+        </w:rPr>
+        <w:t>signout</w:t>
+      </w:r>
+      <w:proofErr w:type="spellEnd"/>
+      <w:r>
+        <w:rPr>
+          <w:highlight w:val="yellow"/>
+        </w:rPr>
+        <w:t xml:space="preserve"> with JWT and </w:t>
+      </w:r>
+      <w:proofErr w:type="spellStart"/>
       <w:r>
         <w:rPr>
           <w:highlight w:val="yellow"/>
         </w:rPr>
         <w:t>htmlcookie</w:t>
       </w:r>
+      <w:proofErr w:type="spellEnd"/>
       <w:r>
         <w:rPr>
           <w:highlight w:val="yellow"/>
@@ -621,7 +797,21 @@
         <w:rPr>
           <w:highlight w:val="yellow"/>
         </w:rPr>
-        <w:t>Add cors support</w:t>
+        <w:t xml:space="preserve">Add </w:t>
+      </w:r>
+      <w:proofErr w:type="spellStart"/>
+      <w:r>
+        <w:rPr>
+          <w:highlight w:val="yellow"/>
+        </w:rPr>
+        <w:t>cors</w:t>
+      </w:r>
+      <w:proofErr w:type="spellEnd"/>
+      <w:r>
+        <w:rPr>
+          <w:highlight w:val="yellow"/>
+        </w:rPr>
+        <w:t xml:space="preserve"> support</w:t>
       </w:r>
     </w:p>
     <w:p>
@@ -749,6 +939,7 @@
       </w:r>
     </w:p>
     <w:p>
+      <w:proofErr w:type="spellStart"/>
       <w:r>
         <w:rPr>
           <w:highlight w:val="yellow"/>
@@ -759,7 +950,14 @@
         <w:rPr>
           <w:highlight w:val="yellow"/>
         </w:rPr>
-        <w:t xml:space="preserve">eanup </w:t>
+        <w:t>eanup</w:t>
+      </w:r>
+      <w:proofErr w:type="spellEnd"/>
+      <w:r>
+        <w:rPr>
+          <w:highlight w:val="yellow"/>
+        </w:rPr>
+        <w:t xml:space="preserve"> </w:t>
       </w:r>
       <w:r>
         <w:rPr>
@@ -791,7 +989,21 @@
         <w:rPr>
           <w:highlight w:val="yellow"/>
         </w:rPr>
-        <w:t>Add autocomplete functionality  - use AutoComplete from MUI</w:t>
+        <w:t xml:space="preserve">Add autocomplete </w:t>
+      </w:r>
+      <w:proofErr w:type="gramStart"/>
+      <w:r>
+        <w:rPr>
+          <w:highlight w:val="yellow"/>
+        </w:rPr>
+        <w:t>functionality  -</w:t>
+      </w:r>
+      <w:proofErr w:type="gramEnd"/>
+      <w:r>
+        <w:rPr>
+          <w:highlight w:val="yellow"/>
+        </w:rPr>
+        <w:t xml:space="preserve"> use AutoComplete from MUI</w:t>
       </w:r>
     </w:p>
     <w:p>
@@ -805,8 +1017,30 @@
         <w:rPr>
           <w:highlight w:val="yellow"/>
         </w:rPr>
-        <w:t>Flicker in search results -fixed by useLayoutEffect instead of useEffect</w:t>
-      </w:r>
+        <w:t xml:space="preserve">Flicker in search results -fixed by </w:t>
+      </w:r>
+      <w:proofErr w:type="spellStart"/>
+      <w:r>
+        <w:rPr>
+          <w:highlight w:val="yellow"/>
+        </w:rPr>
+        <w:t>useLayoutEffect</w:t>
+      </w:r>
+      <w:proofErr w:type="spellEnd"/>
+      <w:r>
+        <w:rPr>
+          <w:highlight w:val="yellow"/>
+        </w:rPr>
+        <w:t xml:space="preserve"> instead of </w:t>
+      </w:r>
+      <w:proofErr w:type="spellStart"/>
+      <w:r>
+        <w:rPr>
+          <w:highlight w:val="yellow"/>
+        </w:rPr>
+        <w:t>useEffect</w:t>
+      </w:r>
+      <w:proofErr w:type="spellEnd"/>
     </w:p>
     <w:p>
       <w:r>
@@ -843,8 +1077,46 @@
     </w:p>
     <w:p>
       <w:r>
+        <w:rPr>
+          <w:highlight w:val="yellow"/>
+        </w:rPr>
+        <w:t>Enhance Mobile performance – reduce image sizes</w:t>
+      </w:r>
+    </w:p>
+    <w:p>
+      <w:r>
+        <w:t xml:space="preserve">Use </w:t>
+      </w:r>
+      <w:proofErr w:type="spellStart"/>
+      <w:r>
+        <w:t>redis</w:t>
+      </w:r>
+      <w:proofErr w:type="spellEnd"/>
+      <w:r>
+        <w:t xml:space="preserve"> </w:t>
+      </w:r>
+      <w:r>
+        <w:t>&amp; r</w:t>
+      </w:r>
+      <w:r>
+        <w:t xml:space="preserve">efactor promises </w:t>
+      </w:r>
+      <w:r>
+        <w:t>to enhance performance</w:t>
+      </w:r>
+    </w:p>
+    <w:p>
+      <w:r>
         <w:t>prepare BDD for Cart functionality</w:t>
       </w:r>
+      <w:r>
+        <w:t xml:space="preserve"> - </w:t>
+      </w:r>
+      <w:proofErr w:type="spellStart"/>
+      <w:r>
+        <w:t>Gerkin</w:t>
+      </w:r>
+      <w:proofErr w:type="spellEnd"/>
     </w:p>
     <w:p>
       <w:r>
@@ -855,29 +1127,10 @@
       <w:r>
         <w:t>Create payment, delivery</w:t>
       </w:r>
-    </w:p>
-    <w:p/>
-    <w:p/>
-    <w:p/>
-    <w:p/>
-    <w:p>
       <w:r>
         <w:tab/>
       </w:r>
     </w:p>
-    <w:p>
-      <w:r>
-        <w:tab/>
-      </w:r>
-    </w:p>
-    <w:p>
-      <w:r>
-        <w:tab/>
-      </w:r>
-    </w:p>
-    <w:p/>
-    <w:p/>
-    <w:p/>
     <w:sectPr>
       <w:pgSz w:w="11906" w:h="16838"/>
       <w:pgMar w:top="1440" w:right="1440" w:bottom="1440" w:left="1440" w:header="708" w:footer="708" w:gutter="0"/>

</xml_diff>